<commit_message>
commits for initial versions of cells 5,7, and 10 + docs
</commit_message>
<xml_diff>
--- a/dev/docs/Test Dataset Section 10 Specification 20220701 FINAL.docx
+++ b/dev/docs/Test Dataset Section 10 Specification 20220701 FINAL.docx
@@ -2,6 +2,11 @@
 <file path=word/document.xml><?xml version="1.0" encoding="utf-8"?>
 <w:document xmlns:wpc="http://schemas.microsoft.com/office/word/2010/wordprocessingCanvas" xmlns:cx="http://schemas.microsoft.com/office/drawing/2014/chartex" xmlns:cx1="http://schemas.microsoft.com/office/drawing/2015/9/8/chartex" xmlns:cx2="http://schemas.microsoft.com/office/drawing/2015/10/21/chartex" xmlns:cx3="http://schemas.microsoft.com/office/drawing/2016/5/9/chartex" xmlns:cx4="http://schemas.microsoft.com/office/drawing/2016/5/10/chartex" xmlns:cx5="http://schemas.microsoft.com/office/drawing/2016/5/11/chartex" xmlns:cx6="http://schemas.microsoft.com/office/drawing/2016/5/12/chartex" xmlns:cx7="http://schemas.microsoft.com/office/drawing/2016/5/13/chartex" xmlns:cx8="http://schemas.microsoft.com/office/drawing/2016/5/14/chartex" xmlns:mc="http://schemas.openxmlformats.org/markup-compatibility/2006" xmlns:aink="http://schemas.microsoft.com/office/drawing/2016/ink" xmlns:am3d="http://schemas.microsoft.com/office/drawing/2017/model3d" xmlns:o="urn:schemas-microsoft-com:office:office" xmlns:oel="http://schemas.microsoft.com/office/2019/extlst" xmlns:r="http://schemas.openxmlformats.org/officeDocument/2006/relationships" xmlns:m="http://schemas.openxmlformats.org/officeDocument/2006/math" xmlns:v="urn:schemas-microsoft-com:vml" xmlns:wp14="http://schemas.microsoft.com/office/word/2010/wordprocessingDrawing" xmlns:wp="http://schemas.openxmlformats.org/drawingml/2006/wordprocessingDrawing" xmlns:w10="urn:schemas-microsoft-com:office:word" xmlns:w="http://schemas.openxmlformats.org/wordprocessingml/2006/main" xmlns:w14="http://schemas.microsoft.com/office/word/2010/wordml" xmlns:w15="http://schemas.microsoft.com/office/word/2012/wordml" xmlns:w16cex="http://schemas.microsoft.com/office/word/2018/wordml/cex" xmlns:w16cid="http://schemas.microsoft.com/office/word/2016/wordml/cid" xmlns:w16="http://schemas.microsoft.com/office/word/2018/wordml" xmlns:w16sdtdh="http://schemas.microsoft.com/office/word/2020/wordml/sdtdatahash" xmlns:w16se="http://schemas.microsoft.com/office/word/2015/wordml/symex" xmlns:wpg="http://schemas.microsoft.com/office/word/2010/wordprocessingGroup" xmlns:wpi="http://schemas.microsoft.com/office/word/2010/wordprocessingInk" xmlns:wne="http://schemas.microsoft.com/office/word/2006/wordml" xmlns:wps="http://schemas.microsoft.com/office/word/2010/wordprocessingShape" mc:Ignorable="w14 w15 w16se w16cid w16 w16cex w16sdtdh wp14">
   <w:body>
+    <w:p>
+      <w:pPr>
+        <w:ind w:left="720" w:hanging="360"/>
+      </w:pPr>
+    </w:p>
     <w:p>
       <w:pPr>
         <w:pStyle w:val="Heading1"/>
@@ -1371,9 +1376,16 @@
                 <w:rFonts w:ascii="Calibri" w:eastAsia="Times New Roman" w:hAnsi="Calibri" w:cs="Calibri"/>
                 <w:sz w:val="20"/>
                 <w:szCs w:val="20"/>
-                <w:highlight w:val="yellow"/>
-              </w:rPr>
-              <w:t>32°20'25.03"S  60°54'41.85"E</w:t>
+              </w:rPr>
+              <w:t xml:space="preserve">32° 26.6664' S </w:t>
+            </w:r>
+            <w:r>
+              <w:rPr>
+                <w:rFonts w:ascii="Calibri" w:eastAsia="Times New Roman" w:hAnsi="Calibri" w:cs="Calibri"/>
+                <w:sz w:val="20"/>
+                <w:szCs w:val="20"/>
+              </w:rPr>
+              <w:t>61° 42.4206' E</w:t>
             </w:r>
           </w:p>
         </w:tc>
@@ -1956,6 +1968,47 @@
                 <w:lang w:val="en-GB" w:eastAsia="en-GB"/>
               </w:rPr>
             </w:pPr>
+            <w:r>
+              <w:rPr>
+                <w:noProof/>
+                <w:lang w:val="en-IN" w:eastAsia="en-IN"/>
+              </w:rPr>
+              <w:drawing>
+                <wp:inline distT="0" distB="0" distL="0" distR="0" wp14:anchorId="12012855" wp14:editId="082BD549">
+                  <wp:extent cx="3337560" cy="2110176"/>
+                  <wp:effectExtent l="0" t="0" r="0" b="4445"/>
+                  <wp:docPr id="2" name="Picture 2"/>
+                  <wp:cNvGraphicFramePr>
+                    <a:graphicFrameLocks xmlns:a="http://schemas.openxmlformats.org/drawingml/2006/main" noChangeAspect="1"/>
+                  </wp:cNvGraphicFramePr>
+                  <a:graphic xmlns:a="http://schemas.openxmlformats.org/drawingml/2006/main">
+                    <a:graphicData uri="http://schemas.openxmlformats.org/drawingml/2006/picture">
+                      <pic:pic xmlns:pic="http://schemas.openxmlformats.org/drawingml/2006/picture">
+                        <pic:nvPicPr>
+                          <pic:cNvPr id="1" name=""/>
+                          <pic:cNvPicPr/>
+                        </pic:nvPicPr>
+                        <pic:blipFill>
+                          <a:blip r:embed="rId11"/>
+                          <a:stretch>
+                            <a:fillRect/>
+                          </a:stretch>
+                        </pic:blipFill>
+                        <pic:spPr>
+                          <a:xfrm>
+                            <a:off x="0" y="0"/>
+                            <a:ext cx="3348369" cy="2117010"/>
+                          </a:xfrm>
+                          <a:prstGeom prst="rect">
+                            <a:avLst/>
+                          </a:prstGeom>
+                        </pic:spPr>
+                      </pic:pic>
+                    </a:graphicData>
+                  </a:graphic>
+                </wp:inline>
+              </w:drawing>
+            </w:r>
           </w:p>
           <w:p>
             <w:pPr>
@@ -1971,6 +2024,19 @@
         </w:tc>
       </w:tr>
     </w:tbl>
+    <w:p>
+      <w:pPr>
+        <w:spacing w:after="160" w:line="259" w:lineRule="auto"/>
+      </w:pPr>
+    </w:p>
+    <w:p>
+      <w:pPr>
+        <w:spacing w:after="160" w:line="259" w:lineRule="auto"/>
+      </w:pPr>
+      <w:r>
+        <w:br w:type="page"/>
+      </w:r>
+    </w:p>
     <w:p>
       <w:pPr>
         <w:spacing w:after="160" w:line="259" w:lineRule="auto"/>
@@ -2279,9 +2345,16 @@
                 <w:rFonts w:ascii="Calibri" w:eastAsia="Times New Roman" w:hAnsi="Calibri" w:cs="Calibri"/>
                 <w:sz w:val="20"/>
                 <w:szCs w:val="20"/>
-                <w:highlight w:val="yellow"/>
-              </w:rPr>
-              <w:t>32°20'25.03"S  60°54'41.85"E</w:t>
+              </w:rPr>
+              <w:t xml:space="preserve">32° 26.6178' S </w:t>
+            </w:r>
+            <w:r>
+              <w:rPr>
+                <w:rFonts w:ascii="Calibri" w:eastAsia="Times New Roman" w:hAnsi="Calibri" w:cs="Calibri"/>
+                <w:sz w:val="20"/>
+                <w:szCs w:val="20"/>
+              </w:rPr>
+              <w:t>61° 47.2902' E</w:t>
             </w:r>
           </w:p>
         </w:tc>
@@ -2681,6 +2754,47 @@
                 <w:lang w:val="en-GB" w:eastAsia="en-GB"/>
               </w:rPr>
             </w:pPr>
+            <w:r>
+              <w:rPr>
+                <w:noProof/>
+                <w:lang w:val="en-IN" w:eastAsia="en-IN"/>
+              </w:rPr>
+              <w:drawing>
+                <wp:inline distT="0" distB="0" distL="0" distR="0" wp14:anchorId="6FCBE7EA" wp14:editId="5A3233DA">
+                  <wp:extent cx="3794760" cy="1270458"/>
+                  <wp:effectExtent l="0" t="0" r="0" b="6350"/>
+                  <wp:docPr id="3" name="Picture 3"/>
+                  <wp:cNvGraphicFramePr>
+                    <a:graphicFrameLocks xmlns:a="http://schemas.openxmlformats.org/drawingml/2006/main" noChangeAspect="1"/>
+                  </wp:cNvGraphicFramePr>
+                  <a:graphic xmlns:a="http://schemas.openxmlformats.org/drawingml/2006/main">
+                    <a:graphicData uri="http://schemas.openxmlformats.org/drawingml/2006/picture">
+                      <pic:pic xmlns:pic="http://schemas.openxmlformats.org/drawingml/2006/picture">
+                        <pic:nvPicPr>
+                          <pic:cNvPr id="1" name=""/>
+                          <pic:cNvPicPr/>
+                        </pic:nvPicPr>
+                        <pic:blipFill>
+                          <a:blip r:embed="rId12"/>
+                          <a:stretch>
+                            <a:fillRect/>
+                          </a:stretch>
+                        </pic:blipFill>
+                        <pic:spPr>
+                          <a:xfrm>
+                            <a:off x="0" y="0"/>
+                            <a:ext cx="3843061" cy="1286629"/>
+                          </a:xfrm>
+                          <a:prstGeom prst="rect">
+                            <a:avLst/>
+                          </a:prstGeom>
+                        </pic:spPr>
+                      </pic:pic>
+                    </a:graphicData>
+                  </a:graphic>
+                </wp:inline>
+              </w:drawing>
+            </w:r>
           </w:p>
           <w:p>
             <w:pPr>
@@ -2758,7 +2872,6 @@
                 <w:sz w:val="20"/>
                 <w:szCs w:val="20"/>
               </w:rPr>
-              <w:lastRenderedPageBreak/>
               <w:t>Scenario</w:t>
             </w:r>
           </w:p>
@@ -3001,18 +3114,19 @@
               <w:spacing w:after="0" w:line="240" w:lineRule="auto"/>
               <w:rPr>
                 <w:rFonts w:ascii="Calibri" w:eastAsia="Times New Roman" w:hAnsi="Calibri" w:cs="Calibri"/>
-                <w:sz w:val="20"/>
-                <w:szCs w:val="20"/>
-              </w:rPr>
-            </w:pPr>
-            <w:r>
-              <w:rPr>
-                <w:rFonts w:ascii="Calibri" w:eastAsia="Times New Roman" w:hAnsi="Calibri" w:cs="Calibri"/>
-                <w:sz w:val="20"/>
-                <w:szCs w:val="20"/>
-                <w:highlight w:val="yellow"/>
-              </w:rPr>
-              <w:t>32°20'25.03"S  60°54'41.85"E</w:t>
+                <w:color w:val="000000" w:themeColor="text1"/>
+                <w:sz w:val="20"/>
+                <w:szCs w:val="20"/>
+              </w:rPr>
+            </w:pPr>
+            <w:r>
+              <w:rPr>
+                <w:rFonts w:ascii="Calibri" w:eastAsia="Times New Roman" w:hAnsi="Calibri" w:cs="Calibri"/>
+                <w:color w:val="000000" w:themeColor="text1"/>
+                <w:sz w:val="20"/>
+                <w:szCs w:val="20"/>
+              </w:rPr>
+              <w:t>32° 23.2062' S 61° 44.196' E</w:t>
             </w:r>
           </w:p>
         </w:tc>
@@ -3034,6 +3148,7 @@
               <w:spacing w:after="0" w:line="240" w:lineRule="auto"/>
               <w:rPr>
                 <w:rFonts w:eastAsia="Times New Roman" w:cstheme="minorHAnsi"/>
+                <w:color w:val="000000" w:themeColor="text1"/>
                 <w:sz w:val="20"/>
                 <w:szCs w:val="20"/>
               </w:rPr>
@@ -3049,13 +3164,15 @@
               <w:spacing w:after="0" w:line="240" w:lineRule="auto"/>
               <w:rPr>
                 <w:rFonts w:eastAsia="Times New Roman" w:cstheme="minorHAnsi"/>
-                <w:sz w:val="20"/>
-                <w:szCs w:val="20"/>
-              </w:rPr>
-            </w:pPr>
-            <w:r>
-              <w:rPr>
-                <w:rFonts w:eastAsia="Times New Roman" w:cstheme="minorHAnsi"/>
+                <w:color w:val="000000" w:themeColor="text1"/>
+                <w:sz w:val="20"/>
+                <w:szCs w:val="20"/>
+              </w:rPr>
+            </w:pPr>
+            <w:r>
+              <w:rPr>
+                <w:rFonts w:eastAsia="Times New Roman" w:cstheme="minorHAnsi"/>
+                <w:color w:val="000000" w:themeColor="text1"/>
                 <w:sz w:val="20"/>
                 <w:szCs w:val="20"/>
               </w:rPr>
@@ -3072,13 +3189,15 @@
               <w:spacing w:after="0" w:line="240" w:lineRule="auto"/>
               <w:rPr>
                 <w:rFonts w:eastAsia="Times New Roman" w:cstheme="minorHAnsi"/>
-                <w:sz w:val="20"/>
-                <w:szCs w:val="20"/>
-              </w:rPr>
-            </w:pPr>
-            <w:r>
-              <w:rPr>
-                <w:rFonts w:eastAsia="Times New Roman" w:cstheme="minorHAnsi"/>
+                <w:color w:val="000000" w:themeColor="text1"/>
+                <w:sz w:val="20"/>
+                <w:szCs w:val="20"/>
+              </w:rPr>
+            </w:pPr>
+            <w:r>
+              <w:rPr>
+                <w:rFonts w:eastAsia="Times New Roman" w:cstheme="minorHAnsi"/>
+                <w:color w:val="000000" w:themeColor="text1"/>
                 <w:sz w:val="20"/>
                 <w:szCs w:val="20"/>
               </w:rPr>
@@ -3095,13 +3214,15 @@
               <w:spacing w:after="0" w:line="240" w:lineRule="auto"/>
               <w:rPr>
                 <w:rFonts w:eastAsia="Times New Roman" w:cstheme="minorHAnsi"/>
-                <w:sz w:val="20"/>
-                <w:szCs w:val="20"/>
-              </w:rPr>
-            </w:pPr>
-            <w:r>
-              <w:rPr>
-                <w:rFonts w:eastAsia="Times New Roman" w:cstheme="minorHAnsi"/>
+                <w:color w:val="000000" w:themeColor="text1"/>
+                <w:sz w:val="20"/>
+                <w:szCs w:val="20"/>
+              </w:rPr>
+            </w:pPr>
+            <w:r>
+              <w:rPr>
+                <w:rFonts w:eastAsia="Times New Roman" w:cstheme="minorHAnsi"/>
+                <w:color w:val="000000" w:themeColor="text1"/>
                 <w:sz w:val="20"/>
                 <w:szCs w:val="20"/>
               </w:rPr>
@@ -3118,13 +3239,15 @@
               <w:spacing w:after="0" w:line="240" w:lineRule="auto"/>
               <w:rPr>
                 <w:rFonts w:eastAsia="Times New Roman" w:cstheme="minorHAnsi"/>
-                <w:sz w:val="20"/>
-                <w:szCs w:val="20"/>
-              </w:rPr>
-            </w:pPr>
-            <w:r>
-              <w:rPr>
-                <w:rFonts w:eastAsia="Times New Roman" w:cstheme="minorHAnsi"/>
+                <w:color w:val="000000" w:themeColor="text1"/>
+                <w:sz w:val="20"/>
+                <w:szCs w:val="20"/>
+              </w:rPr>
+            </w:pPr>
+            <w:r>
+              <w:rPr>
+                <w:rFonts w:eastAsia="Times New Roman" w:cstheme="minorHAnsi"/>
+                <w:color w:val="000000" w:themeColor="text1"/>
                 <w:sz w:val="20"/>
                 <w:szCs w:val="20"/>
               </w:rPr>
@@ -3141,13 +3264,15 @@
               <w:spacing w:after="0" w:line="240" w:lineRule="auto"/>
               <w:rPr>
                 <w:rFonts w:eastAsia="Times New Roman" w:cstheme="minorHAnsi"/>
-                <w:sz w:val="20"/>
-                <w:szCs w:val="20"/>
-              </w:rPr>
-            </w:pPr>
-            <w:r>
-              <w:rPr>
-                <w:rFonts w:eastAsia="Times New Roman" w:cstheme="minorHAnsi"/>
+                <w:color w:val="000000" w:themeColor="text1"/>
+                <w:sz w:val="20"/>
+                <w:szCs w:val="20"/>
+              </w:rPr>
+            </w:pPr>
+            <w:r>
+              <w:rPr>
+                <w:rFonts w:eastAsia="Times New Roman" w:cstheme="minorHAnsi"/>
+                <w:color w:val="000000" w:themeColor="text1"/>
                 <w:sz w:val="20"/>
                 <w:szCs w:val="20"/>
               </w:rPr>
@@ -3164,17 +3289,50 @@
               <w:spacing w:after="0" w:line="240" w:lineRule="auto"/>
               <w:rPr>
                 <w:rFonts w:eastAsia="Times New Roman" w:cstheme="minorHAnsi"/>
-                <w:sz w:val="20"/>
-                <w:szCs w:val="20"/>
-              </w:rPr>
-            </w:pPr>
-            <w:r>
-              <w:rPr>
-                <w:rFonts w:eastAsia="Times New Roman" w:cstheme="minorHAnsi"/>
-                <w:sz w:val="20"/>
-                <w:szCs w:val="20"/>
-              </w:rPr>
-              <w:t>Category of water turbulence = 1 (Eddies)</w:t>
+                <w:color w:val="000000" w:themeColor="text1"/>
+                <w:sz w:val="20"/>
+                <w:szCs w:val="20"/>
+              </w:rPr>
+            </w:pPr>
+            <w:r>
+              <w:rPr>
+                <w:rFonts w:eastAsia="Times New Roman" w:cstheme="minorHAnsi"/>
+                <w:color w:val="000000" w:themeColor="text1"/>
+                <w:sz w:val="20"/>
+                <w:szCs w:val="20"/>
+              </w:rPr>
+              <w:t xml:space="preserve">Category of water turbulence = </w:t>
+            </w:r>
+            <w:ins w:id="0" w:author="jon pritchard" w:date="2022-08-15T06:17:00Z">
+              <w:r>
+                <w:rPr>
+                  <w:rFonts w:eastAsia="Times New Roman" w:cstheme="minorHAnsi"/>
+                  <w:color w:val="000000" w:themeColor="text1"/>
+                  <w:sz w:val="20"/>
+                  <w:szCs w:val="20"/>
+                </w:rPr>
+                <w:t>2</w:t>
+              </w:r>
+            </w:ins>
+            <w:del w:id="1" w:author="jon pritchard" w:date="2022-08-15T06:17:00Z">
+              <w:r>
+                <w:rPr>
+                  <w:rFonts w:eastAsia="Times New Roman" w:cstheme="minorHAnsi"/>
+                  <w:color w:val="000000" w:themeColor="text1"/>
+                  <w:sz w:val="20"/>
+                  <w:szCs w:val="20"/>
+                </w:rPr>
+                <w:delText>1</w:delText>
+              </w:r>
+            </w:del>
+            <w:r>
+              <w:rPr>
+                <w:rFonts w:eastAsia="Times New Roman" w:cstheme="minorHAnsi"/>
+                <w:color w:val="000000" w:themeColor="text1"/>
+                <w:sz w:val="20"/>
+                <w:szCs w:val="20"/>
+              </w:rPr>
+              <w:t xml:space="preserve"> (Eddies)</w:t>
             </w:r>
           </w:p>
           <w:p>
@@ -3187,13 +3345,15 @@
               <w:spacing w:after="0" w:line="240" w:lineRule="auto"/>
               <w:rPr>
                 <w:rFonts w:eastAsia="Times New Roman" w:cstheme="minorHAnsi"/>
-                <w:sz w:val="20"/>
-                <w:szCs w:val="20"/>
-              </w:rPr>
-            </w:pPr>
-            <w:r>
-              <w:rPr>
-                <w:rFonts w:eastAsia="Times New Roman" w:cstheme="minorHAnsi"/>
+                <w:color w:val="000000" w:themeColor="text1"/>
+                <w:sz w:val="20"/>
+                <w:szCs w:val="20"/>
+              </w:rPr>
+            </w:pPr>
+            <w:r>
+              <w:rPr>
+                <w:rFonts w:eastAsia="Times New Roman" w:cstheme="minorHAnsi"/>
+                <w:color w:val="000000" w:themeColor="text1"/>
                 <w:sz w:val="20"/>
                 <w:szCs w:val="20"/>
               </w:rPr>
@@ -3210,13 +3370,15 @@
               <w:spacing w:after="0" w:line="240" w:lineRule="auto"/>
               <w:rPr>
                 <w:rFonts w:eastAsia="Times New Roman" w:cstheme="minorHAnsi"/>
-                <w:sz w:val="20"/>
-                <w:szCs w:val="20"/>
-              </w:rPr>
-            </w:pPr>
-            <w:r>
-              <w:rPr>
-                <w:rFonts w:eastAsia="Times New Roman" w:cstheme="minorHAnsi"/>
+                <w:color w:val="000000" w:themeColor="text1"/>
+                <w:sz w:val="20"/>
+                <w:szCs w:val="20"/>
+              </w:rPr>
+            </w:pPr>
+            <w:r>
+              <w:rPr>
+                <w:rFonts w:eastAsia="Times New Roman" w:cstheme="minorHAnsi"/>
+                <w:color w:val="000000" w:themeColor="text1"/>
                 <w:sz w:val="20"/>
                 <w:szCs w:val="20"/>
               </w:rPr>
@@ -3233,17 +3395,50 @@
               <w:spacing w:after="0" w:line="240" w:lineRule="auto"/>
               <w:rPr>
                 <w:rFonts w:eastAsia="Times New Roman" w:cstheme="minorHAnsi"/>
-                <w:sz w:val="20"/>
-                <w:szCs w:val="20"/>
-              </w:rPr>
-            </w:pPr>
-            <w:r>
-              <w:rPr>
-                <w:rFonts w:eastAsia="Times New Roman" w:cstheme="minorHAnsi"/>
-                <w:sz w:val="20"/>
-                <w:szCs w:val="20"/>
-              </w:rPr>
-              <w:t>Category of water turbulence = 1 (Overfalls)</w:t>
+                <w:color w:val="000000" w:themeColor="text1"/>
+                <w:sz w:val="20"/>
+                <w:szCs w:val="20"/>
+              </w:rPr>
+            </w:pPr>
+            <w:r>
+              <w:rPr>
+                <w:rFonts w:eastAsia="Times New Roman" w:cstheme="minorHAnsi"/>
+                <w:color w:val="000000" w:themeColor="text1"/>
+                <w:sz w:val="20"/>
+                <w:szCs w:val="20"/>
+              </w:rPr>
+              <w:t xml:space="preserve">Category of water turbulence = </w:t>
+            </w:r>
+            <w:ins w:id="2" w:author="jon pritchard" w:date="2022-08-15T06:17:00Z">
+              <w:r>
+                <w:rPr>
+                  <w:rFonts w:eastAsia="Times New Roman" w:cstheme="minorHAnsi"/>
+                  <w:color w:val="000000" w:themeColor="text1"/>
+                  <w:sz w:val="20"/>
+                  <w:szCs w:val="20"/>
+                </w:rPr>
+                <w:t>3</w:t>
+              </w:r>
+            </w:ins>
+            <w:del w:id="3" w:author="jon pritchard" w:date="2022-08-15T06:17:00Z">
+              <w:r>
+                <w:rPr>
+                  <w:rFonts w:eastAsia="Times New Roman" w:cstheme="minorHAnsi"/>
+                  <w:color w:val="000000" w:themeColor="text1"/>
+                  <w:sz w:val="20"/>
+                  <w:szCs w:val="20"/>
+                </w:rPr>
+                <w:delText>1</w:delText>
+              </w:r>
+            </w:del>
+            <w:r>
+              <w:rPr>
+                <w:rFonts w:eastAsia="Times New Roman" w:cstheme="minorHAnsi"/>
+                <w:color w:val="000000" w:themeColor="text1"/>
+                <w:sz w:val="20"/>
+                <w:szCs w:val="20"/>
+              </w:rPr>
+              <w:t xml:space="preserve"> (Overfalls)</w:t>
             </w:r>
           </w:p>
           <w:p>
@@ -3256,13 +3451,15 @@
               <w:spacing w:after="0" w:line="240" w:lineRule="auto"/>
               <w:rPr>
                 <w:rFonts w:eastAsia="Times New Roman" w:cstheme="minorHAnsi"/>
-                <w:sz w:val="20"/>
-                <w:szCs w:val="20"/>
-              </w:rPr>
-            </w:pPr>
-            <w:r>
-              <w:rPr>
-                <w:rFonts w:eastAsia="Times New Roman" w:cstheme="minorHAnsi"/>
+                <w:color w:val="000000" w:themeColor="text1"/>
+                <w:sz w:val="20"/>
+                <w:szCs w:val="20"/>
+              </w:rPr>
+            </w:pPr>
+            <w:r>
+              <w:rPr>
+                <w:rFonts w:eastAsia="Times New Roman" w:cstheme="minorHAnsi"/>
+                <w:color w:val="000000" w:themeColor="text1"/>
                 <w:sz w:val="20"/>
                 <w:szCs w:val="20"/>
               </w:rPr>
@@ -3279,13 +3476,15 @@
               <w:spacing w:after="0" w:line="240" w:lineRule="auto"/>
               <w:rPr>
                 <w:rFonts w:eastAsia="Times New Roman" w:cstheme="minorHAnsi"/>
-                <w:sz w:val="20"/>
-                <w:szCs w:val="20"/>
-              </w:rPr>
-            </w:pPr>
-            <w:r>
-              <w:rPr>
-                <w:rFonts w:eastAsia="Times New Roman" w:cstheme="minorHAnsi"/>
+                <w:color w:val="000000" w:themeColor="text1"/>
+                <w:sz w:val="20"/>
+                <w:szCs w:val="20"/>
+              </w:rPr>
+            </w:pPr>
+            <w:r>
+              <w:rPr>
+                <w:rFonts w:eastAsia="Times New Roman" w:cstheme="minorHAnsi"/>
+                <w:color w:val="000000" w:themeColor="text1"/>
                 <w:sz w:val="20"/>
                 <w:szCs w:val="20"/>
               </w:rPr>
@@ -3302,17 +3501,50 @@
               <w:spacing w:after="0" w:line="240" w:lineRule="auto"/>
               <w:rPr>
                 <w:rFonts w:eastAsia="Times New Roman" w:cstheme="minorHAnsi"/>
-                <w:sz w:val="20"/>
-                <w:szCs w:val="20"/>
-              </w:rPr>
-            </w:pPr>
-            <w:r>
-              <w:rPr>
-                <w:rFonts w:eastAsia="Times New Roman" w:cstheme="minorHAnsi"/>
-                <w:sz w:val="20"/>
-                <w:szCs w:val="20"/>
-              </w:rPr>
-              <w:t>Category of water turbulence = 1 (Tide Rips)</w:t>
+                <w:color w:val="000000" w:themeColor="text1"/>
+                <w:sz w:val="20"/>
+                <w:szCs w:val="20"/>
+              </w:rPr>
+            </w:pPr>
+            <w:r>
+              <w:rPr>
+                <w:rFonts w:eastAsia="Times New Roman" w:cstheme="minorHAnsi"/>
+                <w:color w:val="000000" w:themeColor="text1"/>
+                <w:sz w:val="20"/>
+                <w:szCs w:val="20"/>
+              </w:rPr>
+              <w:t xml:space="preserve">Category of water turbulence = </w:t>
+            </w:r>
+            <w:ins w:id="4" w:author="jon pritchard" w:date="2022-08-15T06:17:00Z">
+              <w:r>
+                <w:rPr>
+                  <w:rFonts w:eastAsia="Times New Roman" w:cstheme="minorHAnsi"/>
+                  <w:color w:val="000000" w:themeColor="text1"/>
+                  <w:sz w:val="20"/>
+                  <w:szCs w:val="20"/>
+                </w:rPr>
+                <w:t>4</w:t>
+              </w:r>
+            </w:ins>
+            <w:del w:id="5" w:author="jon pritchard" w:date="2022-08-15T06:17:00Z">
+              <w:r>
+                <w:rPr>
+                  <w:rFonts w:eastAsia="Times New Roman" w:cstheme="minorHAnsi"/>
+                  <w:color w:val="000000" w:themeColor="text1"/>
+                  <w:sz w:val="20"/>
+                  <w:szCs w:val="20"/>
+                </w:rPr>
+                <w:delText>1</w:delText>
+              </w:r>
+            </w:del>
+            <w:r>
+              <w:rPr>
+                <w:rFonts w:eastAsia="Times New Roman" w:cstheme="minorHAnsi"/>
+                <w:color w:val="000000" w:themeColor="text1"/>
+                <w:sz w:val="20"/>
+                <w:szCs w:val="20"/>
+              </w:rPr>
+              <w:t xml:space="preserve"> (Tide Rips)</w:t>
             </w:r>
           </w:p>
           <w:p>
@@ -3325,13 +3557,15 @@
               <w:spacing w:after="0" w:line="240" w:lineRule="auto"/>
               <w:rPr>
                 <w:rFonts w:eastAsia="Times New Roman" w:cstheme="minorHAnsi"/>
-                <w:sz w:val="20"/>
-                <w:szCs w:val="20"/>
-              </w:rPr>
-            </w:pPr>
-            <w:r>
-              <w:rPr>
-                <w:rFonts w:eastAsia="Times New Roman" w:cstheme="minorHAnsi"/>
+                <w:color w:val="000000" w:themeColor="text1"/>
+                <w:sz w:val="20"/>
+                <w:szCs w:val="20"/>
+              </w:rPr>
+            </w:pPr>
+            <w:r>
+              <w:rPr>
+                <w:rFonts w:eastAsia="Times New Roman" w:cstheme="minorHAnsi"/>
+                <w:color w:val="000000" w:themeColor="text1"/>
                 <w:sz w:val="20"/>
                 <w:szCs w:val="20"/>
               </w:rPr>
@@ -3348,13 +3582,15 @@
               <w:spacing w:after="0" w:line="240" w:lineRule="auto"/>
               <w:rPr>
                 <w:rFonts w:eastAsia="Times New Roman" w:cstheme="minorHAnsi"/>
-                <w:sz w:val="20"/>
-                <w:szCs w:val="20"/>
-              </w:rPr>
-            </w:pPr>
-            <w:r>
-              <w:rPr>
-                <w:rFonts w:eastAsia="Times New Roman" w:cstheme="minorHAnsi"/>
+                <w:color w:val="000000" w:themeColor="text1"/>
+                <w:sz w:val="20"/>
+                <w:szCs w:val="20"/>
+              </w:rPr>
+            </w:pPr>
+            <w:r>
+              <w:rPr>
+                <w:rFonts w:eastAsia="Times New Roman" w:cstheme="minorHAnsi"/>
+                <w:color w:val="000000" w:themeColor="text1"/>
                 <w:sz w:val="20"/>
                 <w:szCs w:val="20"/>
               </w:rPr>
@@ -3371,13 +3607,15 @@
               <w:spacing w:after="0" w:line="240" w:lineRule="auto"/>
               <w:rPr>
                 <w:rFonts w:eastAsia="Times New Roman" w:cstheme="minorHAnsi"/>
-                <w:sz w:val="20"/>
-                <w:szCs w:val="20"/>
-              </w:rPr>
-            </w:pPr>
-            <w:r>
-              <w:rPr>
-                <w:rFonts w:eastAsia="Times New Roman" w:cstheme="minorHAnsi"/>
+                <w:color w:val="000000" w:themeColor="text1"/>
+                <w:sz w:val="20"/>
+                <w:szCs w:val="20"/>
+              </w:rPr>
+            </w:pPr>
+            <w:r>
+              <w:rPr>
+                <w:rFonts w:eastAsia="Times New Roman" w:cstheme="minorHAnsi"/>
+                <w:color w:val="000000" w:themeColor="text1"/>
                 <w:sz w:val="20"/>
                 <w:szCs w:val="20"/>
               </w:rPr>
@@ -3394,16 +3632,19 @@
               <w:spacing w:after="0" w:line="240" w:lineRule="auto"/>
               <w:rPr>
                 <w:rFonts w:eastAsia="Times New Roman" w:cstheme="minorHAnsi"/>
-                <w:sz w:val="20"/>
-                <w:szCs w:val="20"/>
-              </w:rPr>
-            </w:pPr>
-            <w:r>
-              <w:rPr>
-                <w:rFonts w:eastAsia="Times New Roman" w:cstheme="minorHAnsi"/>
-                <w:sz w:val="20"/>
-                <w:szCs w:val="20"/>
-              </w:rPr>
+                <w:color w:val="000000" w:themeColor="text1"/>
+                <w:sz w:val="20"/>
+                <w:szCs w:val="20"/>
+              </w:rPr>
+            </w:pPr>
+            <w:r>
+              <w:rPr>
+                <w:rFonts w:eastAsia="Times New Roman" w:cstheme="minorHAnsi"/>
+                <w:color w:val="000000" w:themeColor="text1"/>
+                <w:sz w:val="20"/>
+                <w:szCs w:val="20"/>
+              </w:rPr>
+              <w:lastRenderedPageBreak/>
               <w:t>Water Turbulence (curve)</w:t>
             </w:r>
           </w:p>
@@ -3417,13 +3658,15 @@
               <w:spacing w:after="0" w:line="240" w:lineRule="auto"/>
               <w:rPr>
                 <w:rFonts w:eastAsia="Times New Roman" w:cstheme="minorHAnsi"/>
-                <w:sz w:val="20"/>
-                <w:szCs w:val="20"/>
-              </w:rPr>
-            </w:pPr>
-            <w:r>
-              <w:rPr>
-                <w:rFonts w:eastAsia="Times New Roman" w:cstheme="minorHAnsi"/>
+                <w:color w:val="000000" w:themeColor="text1"/>
+                <w:sz w:val="20"/>
+                <w:szCs w:val="20"/>
+              </w:rPr>
+            </w:pPr>
+            <w:r>
+              <w:rPr>
+                <w:rFonts w:eastAsia="Times New Roman" w:cstheme="minorHAnsi"/>
+                <w:color w:val="000000" w:themeColor="text1"/>
                 <w:sz w:val="20"/>
                 <w:szCs w:val="20"/>
               </w:rPr>
@@ -3440,13 +3683,15 @@
               <w:spacing w:after="0" w:line="240" w:lineRule="auto"/>
               <w:rPr>
                 <w:rFonts w:eastAsia="Times New Roman" w:cstheme="minorHAnsi"/>
-                <w:sz w:val="20"/>
-                <w:szCs w:val="20"/>
-              </w:rPr>
-            </w:pPr>
-            <w:r>
-              <w:rPr>
-                <w:rFonts w:eastAsia="Times New Roman" w:cstheme="minorHAnsi"/>
+                <w:color w:val="000000" w:themeColor="text1"/>
+                <w:sz w:val="20"/>
+                <w:szCs w:val="20"/>
+              </w:rPr>
+            </w:pPr>
+            <w:r>
+              <w:rPr>
+                <w:rFonts w:eastAsia="Times New Roman" w:cstheme="minorHAnsi"/>
+                <w:color w:val="000000" w:themeColor="text1"/>
                 <w:sz w:val="20"/>
                 <w:szCs w:val="20"/>
               </w:rPr>
@@ -3463,13 +3708,15 @@
               <w:spacing w:after="0" w:line="240" w:lineRule="auto"/>
               <w:rPr>
                 <w:rFonts w:eastAsia="Times New Roman" w:cstheme="minorHAnsi"/>
-                <w:sz w:val="20"/>
-                <w:szCs w:val="20"/>
-              </w:rPr>
-            </w:pPr>
-            <w:r>
-              <w:rPr>
-                <w:rFonts w:eastAsia="Times New Roman" w:cstheme="minorHAnsi"/>
+                <w:color w:val="000000" w:themeColor="text1"/>
+                <w:sz w:val="20"/>
+                <w:szCs w:val="20"/>
+              </w:rPr>
+            </w:pPr>
+            <w:r>
+              <w:rPr>
+                <w:rFonts w:eastAsia="Times New Roman" w:cstheme="minorHAnsi"/>
+                <w:color w:val="000000" w:themeColor="text1"/>
                 <w:sz w:val="20"/>
                 <w:szCs w:val="20"/>
               </w:rPr>
@@ -3486,13 +3733,15 @@
               <w:spacing w:after="0" w:line="240" w:lineRule="auto"/>
               <w:rPr>
                 <w:rFonts w:eastAsia="Times New Roman" w:cstheme="minorHAnsi"/>
-                <w:sz w:val="20"/>
-                <w:szCs w:val="20"/>
-              </w:rPr>
-            </w:pPr>
-            <w:r>
-              <w:rPr>
-                <w:rFonts w:eastAsia="Times New Roman" w:cstheme="minorHAnsi"/>
+                <w:color w:val="000000" w:themeColor="text1"/>
+                <w:sz w:val="20"/>
+                <w:szCs w:val="20"/>
+              </w:rPr>
+            </w:pPr>
+            <w:r>
+              <w:rPr>
+                <w:rFonts w:eastAsia="Times New Roman" w:cstheme="minorHAnsi"/>
+                <w:color w:val="000000" w:themeColor="text1"/>
                 <w:sz w:val="20"/>
                 <w:szCs w:val="20"/>
               </w:rPr>
@@ -3509,17 +3758,50 @@
               <w:spacing w:after="0" w:line="240" w:lineRule="auto"/>
               <w:rPr>
                 <w:rFonts w:eastAsia="Times New Roman" w:cstheme="minorHAnsi"/>
-                <w:sz w:val="20"/>
-                <w:szCs w:val="20"/>
-              </w:rPr>
-            </w:pPr>
-            <w:r>
-              <w:rPr>
-                <w:rFonts w:eastAsia="Times New Roman" w:cstheme="minorHAnsi"/>
-                <w:sz w:val="20"/>
-                <w:szCs w:val="20"/>
-              </w:rPr>
-              <w:t>Category of water turbulence = 1 (Eddies)</w:t>
+                <w:color w:val="000000" w:themeColor="text1"/>
+                <w:sz w:val="20"/>
+                <w:szCs w:val="20"/>
+              </w:rPr>
+            </w:pPr>
+            <w:r>
+              <w:rPr>
+                <w:rFonts w:eastAsia="Times New Roman" w:cstheme="minorHAnsi"/>
+                <w:color w:val="000000" w:themeColor="text1"/>
+                <w:sz w:val="20"/>
+                <w:szCs w:val="20"/>
+              </w:rPr>
+              <w:t xml:space="preserve">Category of water turbulence = </w:t>
+            </w:r>
+            <w:ins w:id="6" w:author="jon pritchard" w:date="2022-08-15T06:17:00Z">
+              <w:r>
+                <w:rPr>
+                  <w:rFonts w:eastAsia="Times New Roman" w:cstheme="minorHAnsi"/>
+                  <w:color w:val="000000" w:themeColor="text1"/>
+                  <w:sz w:val="20"/>
+                  <w:szCs w:val="20"/>
+                </w:rPr>
+                <w:t>2</w:t>
+              </w:r>
+            </w:ins>
+            <w:del w:id="7" w:author="jon pritchard" w:date="2022-08-15T06:17:00Z">
+              <w:r>
+                <w:rPr>
+                  <w:rFonts w:eastAsia="Times New Roman" w:cstheme="minorHAnsi"/>
+                  <w:color w:val="000000" w:themeColor="text1"/>
+                  <w:sz w:val="20"/>
+                  <w:szCs w:val="20"/>
+                </w:rPr>
+                <w:delText>1</w:delText>
+              </w:r>
+            </w:del>
+            <w:r>
+              <w:rPr>
+                <w:rFonts w:eastAsia="Times New Roman" w:cstheme="minorHAnsi"/>
+                <w:color w:val="000000" w:themeColor="text1"/>
+                <w:sz w:val="20"/>
+                <w:szCs w:val="20"/>
+              </w:rPr>
+              <w:t xml:space="preserve"> (Eddies)</w:t>
             </w:r>
           </w:p>
           <w:p>
@@ -3532,13 +3814,15 @@
               <w:spacing w:after="0" w:line="240" w:lineRule="auto"/>
               <w:rPr>
                 <w:rFonts w:eastAsia="Times New Roman" w:cstheme="minorHAnsi"/>
-                <w:sz w:val="20"/>
-                <w:szCs w:val="20"/>
-              </w:rPr>
-            </w:pPr>
-            <w:r>
-              <w:rPr>
-                <w:rFonts w:eastAsia="Times New Roman" w:cstheme="minorHAnsi"/>
+                <w:color w:val="000000" w:themeColor="text1"/>
+                <w:sz w:val="20"/>
+                <w:szCs w:val="20"/>
+              </w:rPr>
+            </w:pPr>
+            <w:r>
+              <w:rPr>
+                <w:rFonts w:eastAsia="Times New Roman" w:cstheme="minorHAnsi"/>
+                <w:color w:val="000000" w:themeColor="text1"/>
                 <w:sz w:val="20"/>
                 <w:szCs w:val="20"/>
               </w:rPr>
@@ -3555,13 +3839,15 @@
               <w:spacing w:after="0" w:line="240" w:lineRule="auto"/>
               <w:rPr>
                 <w:rFonts w:eastAsia="Times New Roman" w:cstheme="minorHAnsi"/>
-                <w:sz w:val="20"/>
-                <w:szCs w:val="20"/>
-              </w:rPr>
-            </w:pPr>
-            <w:r>
-              <w:rPr>
-                <w:rFonts w:eastAsia="Times New Roman" w:cstheme="minorHAnsi"/>
+                <w:color w:val="000000" w:themeColor="text1"/>
+                <w:sz w:val="20"/>
+                <w:szCs w:val="20"/>
+              </w:rPr>
+            </w:pPr>
+            <w:r>
+              <w:rPr>
+                <w:rFonts w:eastAsia="Times New Roman" w:cstheme="minorHAnsi"/>
+                <w:color w:val="000000" w:themeColor="text1"/>
                 <w:sz w:val="20"/>
                 <w:szCs w:val="20"/>
               </w:rPr>
@@ -3578,17 +3864,50 @@
               <w:spacing w:after="0" w:line="240" w:lineRule="auto"/>
               <w:rPr>
                 <w:rFonts w:eastAsia="Times New Roman" w:cstheme="minorHAnsi"/>
-                <w:sz w:val="20"/>
-                <w:szCs w:val="20"/>
-              </w:rPr>
-            </w:pPr>
-            <w:r>
-              <w:rPr>
-                <w:rFonts w:eastAsia="Times New Roman" w:cstheme="minorHAnsi"/>
-                <w:sz w:val="20"/>
-                <w:szCs w:val="20"/>
-              </w:rPr>
-              <w:t>Category of water turbulence = 1 (Overfalls)</w:t>
+                <w:color w:val="000000" w:themeColor="text1"/>
+                <w:sz w:val="20"/>
+                <w:szCs w:val="20"/>
+              </w:rPr>
+            </w:pPr>
+            <w:r>
+              <w:rPr>
+                <w:rFonts w:eastAsia="Times New Roman" w:cstheme="minorHAnsi"/>
+                <w:color w:val="000000" w:themeColor="text1"/>
+                <w:sz w:val="20"/>
+                <w:szCs w:val="20"/>
+              </w:rPr>
+              <w:t xml:space="preserve">Category of water turbulence = </w:t>
+            </w:r>
+            <w:ins w:id="8" w:author="jon pritchard" w:date="2022-08-15T06:17:00Z">
+              <w:r>
+                <w:rPr>
+                  <w:rFonts w:eastAsia="Times New Roman" w:cstheme="minorHAnsi"/>
+                  <w:color w:val="000000" w:themeColor="text1"/>
+                  <w:sz w:val="20"/>
+                  <w:szCs w:val="20"/>
+                </w:rPr>
+                <w:t>3</w:t>
+              </w:r>
+            </w:ins>
+            <w:del w:id="9" w:author="jon pritchard" w:date="2022-08-15T06:17:00Z">
+              <w:r>
+                <w:rPr>
+                  <w:rFonts w:eastAsia="Times New Roman" w:cstheme="minorHAnsi"/>
+                  <w:color w:val="000000" w:themeColor="text1"/>
+                  <w:sz w:val="20"/>
+                  <w:szCs w:val="20"/>
+                </w:rPr>
+                <w:delText>1</w:delText>
+              </w:r>
+            </w:del>
+            <w:r>
+              <w:rPr>
+                <w:rFonts w:eastAsia="Times New Roman" w:cstheme="minorHAnsi"/>
+                <w:color w:val="000000" w:themeColor="text1"/>
+                <w:sz w:val="20"/>
+                <w:szCs w:val="20"/>
+              </w:rPr>
+              <w:t xml:space="preserve"> (Overfalls)</w:t>
             </w:r>
           </w:p>
           <w:p>
@@ -3601,13 +3920,15 @@
               <w:spacing w:after="0" w:line="240" w:lineRule="auto"/>
               <w:rPr>
                 <w:rFonts w:eastAsia="Times New Roman" w:cstheme="minorHAnsi"/>
-                <w:sz w:val="20"/>
-                <w:szCs w:val="20"/>
-              </w:rPr>
-            </w:pPr>
-            <w:r>
-              <w:rPr>
-                <w:rFonts w:eastAsia="Times New Roman" w:cstheme="minorHAnsi"/>
+                <w:color w:val="000000" w:themeColor="text1"/>
+                <w:sz w:val="20"/>
+                <w:szCs w:val="20"/>
+              </w:rPr>
+            </w:pPr>
+            <w:r>
+              <w:rPr>
+                <w:rFonts w:eastAsia="Times New Roman" w:cstheme="minorHAnsi"/>
+                <w:color w:val="000000" w:themeColor="text1"/>
                 <w:sz w:val="20"/>
                 <w:szCs w:val="20"/>
               </w:rPr>
@@ -3624,13 +3945,15 @@
               <w:spacing w:after="0" w:line="240" w:lineRule="auto"/>
               <w:rPr>
                 <w:rFonts w:eastAsia="Times New Roman" w:cstheme="minorHAnsi"/>
-                <w:sz w:val="20"/>
-                <w:szCs w:val="20"/>
-              </w:rPr>
-            </w:pPr>
-            <w:r>
-              <w:rPr>
-                <w:rFonts w:eastAsia="Times New Roman" w:cstheme="minorHAnsi"/>
+                <w:color w:val="000000" w:themeColor="text1"/>
+                <w:sz w:val="20"/>
+                <w:szCs w:val="20"/>
+              </w:rPr>
+            </w:pPr>
+            <w:r>
+              <w:rPr>
+                <w:rFonts w:eastAsia="Times New Roman" w:cstheme="minorHAnsi"/>
+                <w:color w:val="000000" w:themeColor="text1"/>
                 <w:sz w:val="20"/>
                 <w:szCs w:val="20"/>
               </w:rPr>
@@ -3647,17 +3970,50 @@
               <w:spacing w:after="0" w:line="240" w:lineRule="auto"/>
               <w:rPr>
                 <w:rFonts w:eastAsia="Times New Roman" w:cstheme="minorHAnsi"/>
-                <w:sz w:val="20"/>
-                <w:szCs w:val="20"/>
-              </w:rPr>
-            </w:pPr>
-            <w:r>
-              <w:rPr>
-                <w:rFonts w:eastAsia="Times New Roman" w:cstheme="minorHAnsi"/>
-                <w:sz w:val="20"/>
-                <w:szCs w:val="20"/>
-              </w:rPr>
-              <w:t>Category of water turbulence = 1 (Tide Rips)</w:t>
+                <w:color w:val="000000" w:themeColor="text1"/>
+                <w:sz w:val="20"/>
+                <w:szCs w:val="20"/>
+              </w:rPr>
+            </w:pPr>
+            <w:r>
+              <w:rPr>
+                <w:rFonts w:eastAsia="Times New Roman" w:cstheme="minorHAnsi"/>
+                <w:color w:val="000000" w:themeColor="text1"/>
+                <w:sz w:val="20"/>
+                <w:szCs w:val="20"/>
+              </w:rPr>
+              <w:t xml:space="preserve">Category of water turbulence = </w:t>
+            </w:r>
+            <w:ins w:id="10" w:author="jon pritchard" w:date="2022-08-15T06:17:00Z">
+              <w:r>
+                <w:rPr>
+                  <w:rFonts w:eastAsia="Times New Roman" w:cstheme="minorHAnsi"/>
+                  <w:color w:val="000000" w:themeColor="text1"/>
+                  <w:sz w:val="20"/>
+                  <w:szCs w:val="20"/>
+                </w:rPr>
+                <w:t>4</w:t>
+              </w:r>
+            </w:ins>
+            <w:del w:id="11" w:author="jon pritchard" w:date="2022-08-15T06:17:00Z">
+              <w:r>
+                <w:rPr>
+                  <w:rFonts w:eastAsia="Times New Roman" w:cstheme="minorHAnsi"/>
+                  <w:color w:val="000000" w:themeColor="text1"/>
+                  <w:sz w:val="20"/>
+                  <w:szCs w:val="20"/>
+                </w:rPr>
+                <w:delText>1</w:delText>
+              </w:r>
+            </w:del>
+            <w:r>
+              <w:rPr>
+                <w:rFonts w:eastAsia="Times New Roman" w:cstheme="minorHAnsi"/>
+                <w:color w:val="000000" w:themeColor="text1"/>
+                <w:sz w:val="20"/>
+                <w:szCs w:val="20"/>
+              </w:rPr>
+              <w:t xml:space="preserve"> (Tide Rips)</w:t>
             </w:r>
           </w:p>
           <w:p>
@@ -3670,13 +4026,15 @@
               <w:spacing w:after="0" w:line="240" w:lineRule="auto"/>
               <w:rPr>
                 <w:rFonts w:eastAsia="Times New Roman" w:cstheme="minorHAnsi"/>
-                <w:sz w:val="20"/>
-                <w:szCs w:val="20"/>
-              </w:rPr>
-            </w:pPr>
-            <w:r>
-              <w:rPr>
-                <w:rFonts w:eastAsia="Times New Roman" w:cstheme="minorHAnsi"/>
+                <w:color w:val="000000" w:themeColor="text1"/>
+                <w:sz w:val="20"/>
+                <w:szCs w:val="20"/>
+              </w:rPr>
+            </w:pPr>
+            <w:r>
+              <w:rPr>
+                <w:rFonts w:eastAsia="Times New Roman" w:cstheme="minorHAnsi"/>
+                <w:color w:val="000000" w:themeColor="text1"/>
                 <w:sz w:val="20"/>
                 <w:szCs w:val="20"/>
               </w:rPr>
@@ -3693,13 +4051,15 @@
               <w:spacing w:after="0" w:line="240" w:lineRule="auto"/>
               <w:rPr>
                 <w:rFonts w:eastAsia="Times New Roman" w:cstheme="minorHAnsi"/>
-                <w:sz w:val="20"/>
-                <w:szCs w:val="20"/>
-              </w:rPr>
-            </w:pPr>
-            <w:r>
-              <w:rPr>
-                <w:rFonts w:eastAsia="Times New Roman" w:cstheme="minorHAnsi"/>
+                <w:color w:val="000000" w:themeColor="text1"/>
+                <w:sz w:val="20"/>
+                <w:szCs w:val="20"/>
+              </w:rPr>
+            </w:pPr>
+            <w:r>
+              <w:rPr>
+                <w:rFonts w:eastAsia="Times New Roman" w:cstheme="minorHAnsi"/>
+                <w:color w:val="000000" w:themeColor="text1"/>
                 <w:sz w:val="20"/>
                 <w:szCs w:val="20"/>
               </w:rPr>
@@ -3716,13 +4076,15 @@
               <w:spacing w:after="0" w:line="240" w:lineRule="auto"/>
               <w:rPr>
                 <w:rFonts w:eastAsia="Times New Roman" w:cstheme="minorHAnsi"/>
-                <w:sz w:val="20"/>
-                <w:szCs w:val="20"/>
-              </w:rPr>
-            </w:pPr>
-            <w:r>
-              <w:rPr>
-                <w:rFonts w:eastAsia="Times New Roman" w:cstheme="minorHAnsi"/>
+                <w:color w:val="000000" w:themeColor="text1"/>
+                <w:sz w:val="20"/>
+                <w:szCs w:val="20"/>
+              </w:rPr>
+            </w:pPr>
+            <w:r>
+              <w:rPr>
+                <w:rFonts w:eastAsia="Times New Roman" w:cstheme="minorHAnsi"/>
+                <w:color w:val="000000" w:themeColor="text1"/>
                 <w:sz w:val="20"/>
                 <w:szCs w:val="20"/>
               </w:rPr>
@@ -3739,13 +4101,15 @@
               <w:spacing w:after="0" w:line="240" w:lineRule="auto"/>
               <w:rPr>
                 <w:rFonts w:eastAsia="Times New Roman" w:cstheme="minorHAnsi"/>
-                <w:sz w:val="20"/>
-                <w:szCs w:val="20"/>
-              </w:rPr>
-            </w:pPr>
-            <w:r>
-              <w:rPr>
-                <w:rFonts w:eastAsia="Times New Roman" w:cstheme="minorHAnsi"/>
+                <w:color w:val="000000" w:themeColor="text1"/>
+                <w:sz w:val="20"/>
+                <w:szCs w:val="20"/>
+              </w:rPr>
+            </w:pPr>
+            <w:r>
+              <w:rPr>
+                <w:rFonts w:eastAsia="Times New Roman" w:cstheme="minorHAnsi"/>
+                <w:color w:val="000000" w:themeColor="text1"/>
                 <w:sz w:val="20"/>
                 <w:szCs w:val="20"/>
               </w:rPr>
@@ -3762,13 +4126,15 @@
               <w:spacing w:after="0" w:line="240" w:lineRule="auto"/>
               <w:rPr>
                 <w:rFonts w:eastAsia="Times New Roman" w:cstheme="minorHAnsi"/>
-                <w:sz w:val="20"/>
-                <w:szCs w:val="20"/>
-              </w:rPr>
-            </w:pPr>
-            <w:r>
-              <w:rPr>
-                <w:rFonts w:eastAsia="Times New Roman" w:cstheme="minorHAnsi"/>
+                <w:color w:val="000000" w:themeColor="text1"/>
+                <w:sz w:val="20"/>
+                <w:szCs w:val="20"/>
+              </w:rPr>
+            </w:pPr>
+            <w:r>
+              <w:rPr>
+                <w:rFonts w:eastAsia="Times New Roman" w:cstheme="minorHAnsi"/>
+                <w:color w:val="000000" w:themeColor="text1"/>
                 <w:sz w:val="20"/>
                 <w:szCs w:val="20"/>
               </w:rPr>
@@ -3785,13 +4151,15 @@
               <w:spacing w:after="0" w:line="240" w:lineRule="auto"/>
               <w:rPr>
                 <w:rFonts w:eastAsia="Times New Roman" w:cstheme="minorHAnsi"/>
-                <w:sz w:val="20"/>
-                <w:szCs w:val="20"/>
-              </w:rPr>
-            </w:pPr>
-            <w:r>
-              <w:rPr>
-                <w:rFonts w:eastAsia="Times New Roman" w:cstheme="minorHAnsi"/>
+                <w:color w:val="000000" w:themeColor="text1"/>
+                <w:sz w:val="20"/>
+                <w:szCs w:val="20"/>
+              </w:rPr>
+            </w:pPr>
+            <w:r>
+              <w:rPr>
+                <w:rFonts w:eastAsia="Times New Roman" w:cstheme="minorHAnsi"/>
+                <w:color w:val="000000" w:themeColor="text1"/>
                 <w:sz w:val="20"/>
                 <w:szCs w:val="20"/>
               </w:rPr>
@@ -3808,13 +4176,15 @@
               <w:spacing w:after="0" w:line="240" w:lineRule="auto"/>
               <w:rPr>
                 <w:rFonts w:eastAsia="Times New Roman" w:cstheme="minorHAnsi"/>
-                <w:sz w:val="20"/>
-                <w:szCs w:val="20"/>
-              </w:rPr>
-            </w:pPr>
-            <w:r>
-              <w:rPr>
-                <w:rFonts w:eastAsia="Times New Roman" w:cstheme="minorHAnsi"/>
+                <w:color w:val="000000" w:themeColor="text1"/>
+                <w:sz w:val="20"/>
+                <w:szCs w:val="20"/>
+              </w:rPr>
+            </w:pPr>
+            <w:r>
+              <w:rPr>
+                <w:rFonts w:eastAsia="Times New Roman" w:cstheme="minorHAnsi"/>
+                <w:color w:val="000000" w:themeColor="text1"/>
                 <w:sz w:val="20"/>
                 <w:szCs w:val="20"/>
               </w:rPr>
@@ -3831,13 +4201,15 @@
               <w:spacing w:after="0" w:line="240" w:lineRule="auto"/>
               <w:rPr>
                 <w:rFonts w:eastAsia="Times New Roman" w:cstheme="minorHAnsi"/>
-                <w:sz w:val="20"/>
-                <w:szCs w:val="20"/>
-              </w:rPr>
-            </w:pPr>
-            <w:r>
-              <w:rPr>
-                <w:rFonts w:eastAsia="Times New Roman" w:cstheme="minorHAnsi"/>
+                <w:color w:val="000000" w:themeColor="text1"/>
+                <w:sz w:val="20"/>
+                <w:szCs w:val="20"/>
+              </w:rPr>
+            </w:pPr>
+            <w:r>
+              <w:rPr>
+                <w:rFonts w:eastAsia="Times New Roman" w:cstheme="minorHAnsi"/>
+                <w:color w:val="000000" w:themeColor="text1"/>
                 <w:sz w:val="20"/>
                 <w:szCs w:val="20"/>
               </w:rPr>
@@ -3854,17 +4226,50 @@
               <w:spacing w:after="0" w:line="240" w:lineRule="auto"/>
               <w:rPr>
                 <w:rFonts w:eastAsia="Times New Roman" w:cstheme="minorHAnsi"/>
-                <w:sz w:val="20"/>
-                <w:szCs w:val="20"/>
-              </w:rPr>
-            </w:pPr>
-            <w:r>
-              <w:rPr>
-                <w:rFonts w:eastAsia="Times New Roman" w:cstheme="minorHAnsi"/>
-                <w:sz w:val="20"/>
-                <w:szCs w:val="20"/>
-              </w:rPr>
-              <w:t>Category of water turbulence = 1 (Eddies)</w:t>
+                <w:color w:val="000000" w:themeColor="text1"/>
+                <w:sz w:val="20"/>
+                <w:szCs w:val="20"/>
+              </w:rPr>
+            </w:pPr>
+            <w:r>
+              <w:rPr>
+                <w:rFonts w:eastAsia="Times New Roman" w:cstheme="minorHAnsi"/>
+                <w:color w:val="000000" w:themeColor="text1"/>
+                <w:sz w:val="20"/>
+                <w:szCs w:val="20"/>
+              </w:rPr>
+              <w:t xml:space="preserve">Category of water turbulence = </w:t>
+            </w:r>
+            <w:ins w:id="12" w:author="jon pritchard" w:date="2022-08-15T06:17:00Z">
+              <w:r>
+                <w:rPr>
+                  <w:rFonts w:eastAsia="Times New Roman" w:cstheme="minorHAnsi"/>
+                  <w:color w:val="000000" w:themeColor="text1"/>
+                  <w:sz w:val="20"/>
+                  <w:szCs w:val="20"/>
+                </w:rPr>
+                <w:t>2</w:t>
+              </w:r>
+            </w:ins>
+            <w:del w:id="13" w:author="jon pritchard" w:date="2022-08-15T06:17:00Z">
+              <w:r>
+                <w:rPr>
+                  <w:rFonts w:eastAsia="Times New Roman" w:cstheme="minorHAnsi"/>
+                  <w:color w:val="000000" w:themeColor="text1"/>
+                  <w:sz w:val="20"/>
+                  <w:szCs w:val="20"/>
+                </w:rPr>
+                <w:delText>1</w:delText>
+              </w:r>
+            </w:del>
+            <w:r>
+              <w:rPr>
+                <w:rFonts w:eastAsia="Times New Roman" w:cstheme="minorHAnsi"/>
+                <w:color w:val="000000" w:themeColor="text1"/>
+                <w:sz w:val="20"/>
+                <w:szCs w:val="20"/>
+              </w:rPr>
+              <w:t xml:space="preserve"> (Eddies)</w:t>
             </w:r>
           </w:p>
           <w:p>
@@ -3877,13 +4282,15 @@
               <w:spacing w:after="0" w:line="240" w:lineRule="auto"/>
               <w:rPr>
                 <w:rFonts w:eastAsia="Times New Roman" w:cstheme="minorHAnsi"/>
-                <w:sz w:val="20"/>
-                <w:szCs w:val="20"/>
-              </w:rPr>
-            </w:pPr>
-            <w:r>
-              <w:rPr>
-                <w:rFonts w:eastAsia="Times New Roman" w:cstheme="minorHAnsi"/>
+                <w:color w:val="000000" w:themeColor="text1"/>
+                <w:sz w:val="20"/>
+                <w:szCs w:val="20"/>
+              </w:rPr>
+            </w:pPr>
+            <w:r>
+              <w:rPr>
+                <w:rFonts w:eastAsia="Times New Roman" w:cstheme="minorHAnsi"/>
+                <w:color w:val="000000" w:themeColor="text1"/>
                 <w:sz w:val="20"/>
                 <w:szCs w:val="20"/>
               </w:rPr>
@@ -3900,13 +4307,15 @@
               <w:spacing w:after="0" w:line="240" w:lineRule="auto"/>
               <w:rPr>
                 <w:rFonts w:eastAsia="Times New Roman" w:cstheme="minorHAnsi"/>
-                <w:sz w:val="20"/>
-                <w:szCs w:val="20"/>
-              </w:rPr>
-            </w:pPr>
-            <w:r>
-              <w:rPr>
-                <w:rFonts w:eastAsia="Times New Roman" w:cstheme="minorHAnsi"/>
+                <w:color w:val="000000" w:themeColor="text1"/>
+                <w:sz w:val="20"/>
+                <w:szCs w:val="20"/>
+              </w:rPr>
+            </w:pPr>
+            <w:r>
+              <w:rPr>
+                <w:rFonts w:eastAsia="Times New Roman" w:cstheme="minorHAnsi"/>
+                <w:color w:val="000000" w:themeColor="text1"/>
                 <w:sz w:val="20"/>
                 <w:szCs w:val="20"/>
               </w:rPr>
@@ -3923,17 +4332,50 @@
               <w:spacing w:after="0" w:line="240" w:lineRule="auto"/>
               <w:rPr>
                 <w:rFonts w:eastAsia="Times New Roman" w:cstheme="minorHAnsi"/>
-                <w:sz w:val="20"/>
-                <w:szCs w:val="20"/>
-              </w:rPr>
-            </w:pPr>
-            <w:r>
-              <w:rPr>
-                <w:rFonts w:eastAsia="Times New Roman" w:cstheme="minorHAnsi"/>
-                <w:sz w:val="20"/>
-                <w:szCs w:val="20"/>
-              </w:rPr>
-              <w:t>Category of water turbulence = 1 (Overfalls)</w:t>
+                <w:color w:val="000000" w:themeColor="text1"/>
+                <w:sz w:val="20"/>
+                <w:szCs w:val="20"/>
+              </w:rPr>
+            </w:pPr>
+            <w:r>
+              <w:rPr>
+                <w:rFonts w:eastAsia="Times New Roman" w:cstheme="minorHAnsi"/>
+                <w:color w:val="000000" w:themeColor="text1"/>
+                <w:sz w:val="20"/>
+                <w:szCs w:val="20"/>
+              </w:rPr>
+              <w:t xml:space="preserve">Category of water turbulence = </w:t>
+            </w:r>
+            <w:ins w:id="14" w:author="jon pritchard" w:date="2022-08-15T06:17:00Z">
+              <w:r>
+                <w:rPr>
+                  <w:rFonts w:eastAsia="Times New Roman" w:cstheme="minorHAnsi"/>
+                  <w:color w:val="000000" w:themeColor="text1"/>
+                  <w:sz w:val="20"/>
+                  <w:szCs w:val="20"/>
+                </w:rPr>
+                <w:t>3</w:t>
+              </w:r>
+            </w:ins>
+            <w:del w:id="15" w:author="jon pritchard" w:date="2022-08-15T06:17:00Z">
+              <w:r>
+                <w:rPr>
+                  <w:rFonts w:eastAsia="Times New Roman" w:cstheme="minorHAnsi"/>
+                  <w:color w:val="000000" w:themeColor="text1"/>
+                  <w:sz w:val="20"/>
+                  <w:szCs w:val="20"/>
+                </w:rPr>
+                <w:delText>1</w:delText>
+              </w:r>
+            </w:del>
+            <w:r>
+              <w:rPr>
+                <w:rFonts w:eastAsia="Times New Roman" w:cstheme="minorHAnsi"/>
+                <w:color w:val="000000" w:themeColor="text1"/>
+                <w:sz w:val="20"/>
+                <w:szCs w:val="20"/>
+              </w:rPr>
+              <w:t xml:space="preserve"> (Overfalls)</w:t>
             </w:r>
           </w:p>
           <w:p>
@@ -3946,13 +4388,15 @@
               <w:spacing w:after="0" w:line="240" w:lineRule="auto"/>
               <w:rPr>
                 <w:rFonts w:eastAsia="Times New Roman" w:cstheme="minorHAnsi"/>
-                <w:sz w:val="20"/>
-                <w:szCs w:val="20"/>
-              </w:rPr>
-            </w:pPr>
-            <w:r>
-              <w:rPr>
-                <w:rFonts w:eastAsia="Times New Roman" w:cstheme="minorHAnsi"/>
+                <w:color w:val="000000" w:themeColor="text1"/>
+                <w:sz w:val="20"/>
+                <w:szCs w:val="20"/>
+              </w:rPr>
+            </w:pPr>
+            <w:r>
+              <w:rPr>
+                <w:rFonts w:eastAsia="Times New Roman" w:cstheme="minorHAnsi"/>
+                <w:color w:val="000000" w:themeColor="text1"/>
                 <w:sz w:val="20"/>
                 <w:szCs w:val="20"/>
               </w:rPr>
@@ -3969,13 +4413,15 @@
               <w:spacing w:after="0" w:line="240" w:lineRule="auto"/>
               <w:rPr>
                 <w:rFonts w:eastAsia="Times New Roman" w:cstheme="minorHAnsi"/>
-                <w:sz w:val="20"/>
-                <w:szCs w:val="20"/>
-              </w:rPr>
-            </w:pPr>
-            <w:r>
-              <w:rPr>
-                <w:rFonts w:eastAsia="Times New Roman" w:cstheme="minorHAnsi"/>
+                <w:color w:val="000000" w:themeColor="text1"/>
+                <w:sz w:val="20"/>
+                <w:szCs w:val="20"/>
+              </w:rPr>
+            </w:pPr>
+            <w:r>
+              <w:rPr>
+                <w:rFonts w:eastAsia="Times New Roman" w:cstheme="minorHAnsi"/>
+                <w:color w:val="000000" w:themeColor="text1"/>
                 <w:sz w:val="20"/>
                 <w:szCs w:val="20"/>
               </w:rPr>
@@ -3992,17 +4438,50 @@
               <w:spacing w:after="0" w:line="240" w:lineRule="auto"/>
               <w:rPr>
                 <w:rFonts w:eastAsia="Times New Roman" w:cstheme="minorHAnsi"/>
-                <w:sz w:val="20"/>
-                <w:szCs w:val="20"/>
-              </w:rPr>
-            </w:pPr>
-            <w:r>
-              <w:rPr>
-                <w:rFonts w:eastAsia="Times New Roman" w:cstheme="minorHAnsi"/>
-                <w:sz w:val="20"/>
-                <w:szCs w:val="20"/>
-              </w:rPr>
-              <w:t>Category of water turbulence = 1 (Tide Rips)</w:t>
+                <w:color w:val="000000" w:themeColor="text1"/>
+                <w:sz w:val="20"/>
+                <w:szCs w:val="20"/>
+              </w:rPr>
+            </w:pPr>
+            <w:r>
+              <w:rPr>
+                <w:rFonts w:eastAsia="Times New Roman" w:cstheme="minorHAnsi"/>
+                <w:color w:val="000000" w:themeColor="text1"/>
+                <w:sz w:val="20"/>
+                <w:szCs w:val="20"/>
+              </w:rPr>
+              <w:t xml:space="preserve">Category of water turbulence = </w:t>
+            </w:r>
+            <w:ins w:id="16" w:author="jon pritchard" w:date="2022-08-15T06:17:00Z">
+              <w:r>
+                <w:rPr>
+                  <w:rFonts w:eastAsia="Times New Roman" w:cstheme="minorHAnsi"/>
+                  <w:color w:val="000000" w:themeColor="text1"/>
+                  <w:sz w:val="20"/>
+                  <w:szCs w:val="20"/>
+                </w:rPr>
+                <w:t>4</w:t>
+              </w:r>
+            </w:ins>
+            <w:del w:id="17" w:author="jon pritchard" w:date="2022-08-15T06:17:00Z">
+              <w:r>
+                <w:rPr>
+                  <w:rFonts w:eastAsia="Times New Roman" w:cstheme="minorHAnsi"/>
+                  <w:color w:val="000000" w:themeColor="text1"/>
+                  <w:sz w:val="20"/>
+                  <w:szCs w:val="20"/>
+                </w:rPr>
+                <w:delText>1</w:delText>
+              </w:r>
+            </w:del>
+            <w:r>
+              <w:rPr>
+                <w:rFonts w:eastAsia="Times New Roman" w:cstheme="minorHAnsi"/>
+                <w:color w:val="000000" w:themeColor="text1"/>
+                <w:sz w:val="20"/>
+                <w:szCs w:val="20"/>
+              </w:rPr>
+              <w:t xml:space="preserve"> (Tide Rips)</w:t>
             </w:r>
           </w:p>
           <w:p>
@@ -4015,13 +4494,15 @@
               <w:spacing w:after="0" w:line="240" w:lineRule="auto"/>
               <w:rPr>
                 <w:rFonts w:eastAsia="Times New Roman" w:cstheme="minorHAnsi"/>
-                <w:sz w:val="20"/>
-                <w:szCs w:val="20"/>
-              </w:rPr>
-            </w:pPr>
-            <w:r>
-              <w:rPr>
-                <w:rFonts w:eastAsia="Times New Roman" w:cstheme="minorHAnsi"/>
+                <w:color w:val="000000" w:themeColor="text1"/>
+                <w:sz w:val="20"/>
+                <w:szCs w:val="20"/>
+              </w:rPr>
+            </w:pPr>
+            <w:r>
+              <w:rPr>
+                <w:rFonts w:eastAsia="Times New Roman" w:cstheme="minorHAnsi"/>
+                <w:color w:val="000000" w:themeColor="text1"/>
                 <w:sz w:val="20"/>
                 <w:szCs w:val="20"/>
               </w:rPr>
@@ -4038,13 +4519,15 @@
               <w:spacing w:after="0" w:line="240" w:lineRule="auto"/>
               <w:rPr>
                 <w:rFonts w:eastAsia="Times New Roman" w:cstheme="minorHAnsi"/>
-                <w:sz w:val="20"/>
-                <w:szCs w:val="20"/>
-              </w:rPr>
-            </w:pPr>
-            <w:r>
-              <w:rPr>
-                <w:rFonts w:eastAsia="Times New Roman" w:cstheme="minorHAnsi"/>
+                <w:color w:val="000000" w:themeColor="text1"/>
+                <w:sz w:val="20"/>
+                <w:szCs w:val="20"/>
+              </w:rPr>
+            </w:pPr>
+            <w:r>
+              <w:rPr>
+                <w:rFonts w:eastAsia="Times New Roman" w:cstheme="minorHAnsi"/>
+                <w:color w:val="000000" w:themeColor="text1"/>
                 <w:sz w:val="20"/>
                 <w:szCs w:val="20"/>
               </w:rPr>
@@ -4061,13 +4544,15 @@
               <w:spacing w:after="0" w:line="240" w:lineRule="auto"/>
               <w:rPr>
                 <w:rFonts w:eastAsia="Times New Roman" w:cstheme="minorHAnsi"/>
-                <w:sz w:val="20"/>
-                <w:szCs w:val="20"/>
-              </w:rPr>
-            </w:pPr>
-            <w:r>
-              <w:rPr>
-                <w:rFonts w:eastAsia="Times New Roman" w:cstheme="minorHAnsi"/>
+                <w:color w:val="000000" w:themeColor="text1"/>
+                <w:sz w:val="20"/>
+                <w:szCs w:val="20"/>
+              </w:rPr>
+            </w:pPr>
+            <w:r>
+              <w:rPr>
+                <w:rFonts w:eastAsia="Times New Roman" w:cstheme="minorHAnsi"/>
+                <w:color w:val="000000" w:themeColor="text1"/>
                 <w:sz w:val="20"/>
                 <w:szCs w:val="20"/>
               </w:rPr>
@@ -4079,26 +4564,29 @@
               <w:spacing w:after="0" w:line="240" w:lineRule="auto"/>
               <w:rPr>
                 <w:rFonts w:eastAsia="Times New Roman" w:cstheme="minorHAnsi"/>
-                <w:sz w:val="20"/>
-                <w:szCs w:val="20"/>
-              </w:rPr>
-            </w:pPr>
-          </w:p>
-          <w:p>
-            <w:pPr>
-              <w:spacing w:after="0" w:line="240" w:lineRule="auto"/>
-              <w:rPr>
-                <w:rFonts w:eastAsia="Times New Roman" w:cstheme="minorHAnsi"/>
-                <w:sz w:val="20"/>
-                <w:szCs w:val="20"/>
-              </w:rPr>
-            </w:pPr>
-          </w:p>
-          <w:p>
-            <w:pPr>
-              <w:spacing w:after="0" w:line="240" w:lineRule="auto"/>
-              <w:rPr>
-                <w:rFonts w:eastAsia="Times New Roman" w:cstheme="minorHAnsi"/>
+                <w:color w:val="000000" w:themeColor="text1"/>
+                <w:sz w:val="20"/>
+                <w:szCs w:val="20"/>
+              </w:rPr>
+            </w:pPr>
+          </w:p>
+          <w:p>
+            <w:pPr>
+              <w:spacing w:after="0" w:line="240" w:lineRule="auto"/>
+              <w:rPr>
+                <w:rFonts w:eastAsia="Times New Roman" w:cstheme="minorHAnsi"/>
+                <w:color w:val="000000" w:themeColor="text1"/>
+                <w:sz w:val="20"/>
+                <w:szCs w:val="20"/>
+              </w:rPr>
+            </w:pPr>
+          </w:p>
+          <w:p>
+            <w:pPr>
+              <w:spacing w:after="0" w:line="240" w:lineRule="auto"/>
+              <w:rPr>
+                <w:rFonts w:eastAsia="Times New Roman" w:cstheme="minorHAnsi"/>
+                <w:color w:val="000000" w:themeColor="text1"/>
                 <w:sz w:val="20"/>
                 <w:szCs w:val="20"/>
               </w:rPr>
@@ -4167,6 +4655,7 @@
               <w:spacing w:after="0" w:line="240" w:lineRule="auto"/>
               <w:rPr>
                 <w:noProof/>
+                <w:color w:val="70AD47" w:themeColor="accent6"/>
                 <w:lang w:val="en-GB" w:eastAsia="en-GB"/>
               </w:rPr>
             </w:pPr>
@@ -4176,9 +4665,51 @@
               <w:spacing w:after="0" w:line="240" w:lineRule="auto"/>
               <w:rPr>
                 <w:noProof/>
+                <w:color w:val="70AD47" w:themeColor="accent6"/>
                 <w:lang w:val="en-GB" w:eastAsia="en-GB"/>
               </w:rPr>
             </w:pPr>
+            <w:r>
+              <w:rPr>
+                <w:noProof/>
+                <w:lang w:val="en-IN" w:eastAsia="en-IN"/>
+              </w:rPr>
+              <w:drawing>
+                <wp:inline distT="0" distB="0" distL="0" distR="0" wp14:anchorId="6C194D3E" wp14:editId="6384DB51">
+                  <wp:extent cx="3954780" cy="1990616"/>
+                  <wp:effectExtent l="0" t="0" r="7620" b="0"/>
+                  <wp:docPr id="4" name="Picture 4"/>
+                  <wp:cNvGraphicFramePr>
+                    <a:graphicFrameLocks xmlns:a="http://schemas.openxmlformats.org/drawingml/2006/main" noChangeAspect="1"/>
+                  </wp:cNvGraphicFramePr>
+                  <a:graphic xmlns:a="http://schemas.openxmlformats.org/drawingml/2006/main">
+                    <a:graphicData uri="http://schemas.openxmlformats.org/drawingml/2006/picture">
+                      <pic:pic xmlns:pic="http://schemas.openxmlformats.org/drawingml/2006/picture">
+                        <pic:nvPicPr>
+                          <pic:cNvPr id="1" name=""/>
+                          <pic:cNvPicPr/>
+                        </pic:nvPicPr>
+                        <pic:blipFill>
+                          <a:blip r:embed="rId13"/>
+                          <a:stretch>
+                            <a:fillRect/>
+                          </a:stretch>
+                        </pic:blipFill>
+                        <pic:spPr>
+                          <a:xfrm>
+                            <a:off x="0" y="0"/>
+                            <a:ext cx="3972554" cy="1999562"/>
+                          </a:xfrm>
+                          <a:prstGeom prst="rect">
+                            <a:avLst/>
+                          </a:prstGeom>
+                        </pic:spPr>
+                      </pic:pic>
+                    </a:graphicData>
+                  </a:graphic>
+                </wp:inline>
+              </w:drawing>
+            </w:r>
           </w:p>
           <w:p>
             <w:pPr>
@@ -4507,9 +5038,17 @@
                 <w:rFonts w:ascii="Calibri" w:eastAsia="Times New Roman" w:hAnsi="Calibri" w:cs="Calibri"/>
                 <w:sz w:val="20"/>
                 <w:szCs w:val="20"/>
-                <w:highlight w:val="yellow"/>
-              </w:rPr>
-              <w:t>32°20'25.03"S  60°54'41.85"E</w:t>
+              </w:rPr>
+              <w:lastRenderedPageBreak/>
+              <w:t xml:space="preserve">32° 19.9038' S </w:t>
+            </w:r>
+            <w:r>
+              <w:rPr>
+                <w:rFonts w:ascii="Calibri" w:eastAsia="Times New Roman" w:hAnsi="Calibri" w:cs="Calibri"/>
+                <w:sz w:val="20"/>
+                <w:szCs w:val="20"/>
+              </w:rPr>
+              <w:t>61° 41.7624' E</w:t>
             </w:r>
           </w:p>
         </w:tc>
@@ -4635,6 +5174,7 @@
                 <w:szCs w:val="20"/>
               </w:rPr>
             </w:pPr>
+            <w:commentRangeStart w:id="18"/>
             <w:r>
               <w:rPr>
                 <w:rFonts w:eastAsia="Times New Roman" w:cstheme="minorHAnsi"/>
@@ -4642,6 +5182,13 @@
                 <w:szCs w:val="20"/>
               </w:rPr>
               <w:t>Station number = 0014</w:t>
+            </w:r>
+            <w:commentRangeEnd w:id="18"/>
+            <w:r>
+              <w:rPr>
+                <w:rStyle w:val="CommentReference"/>
+              </w:rPr>
+              <w:commentReference w:id="18"/>
             </w:r>
           </w:p>
           <w:p>
@@ -5585,7 +6132,6 @@
                 <w:sz w:val="20"/>
                 <w:szCs w:val="20"/>
               </w:rPr>
-              <w:lastRenderedPageBreak/>
               <w:t>Time relative to tide = -5</w:t>
             </w:r>
           </w:p>
@@ -5839,6 +6385,7 @@
                 <w:sz w:val="20"/>
                 <w:szCs w:val="20"/>
               </w:rPr>
+              <w:lastRenderedPageBreak/>
               <w:t>Speed maximum = 0.7</w:t>
             </w:r>
           </w:p>
@@ -6052,6 +6599,47 @@
                 <w:lang w:val="en-GB" w:eastAsia="en-GB"/>
               </w:rPr>
             </w:pPr>
+            <w:r>
+              <w:rPr>
+                <w:noProof/>
+                <w:lang w:val="en-IN" w:eastAsia="en-IN"/>
+              </w:rPr>
+              <w:drawing>
+                <wp:inline distT="0" distB="0" distL="0" distR="0" wp14:anchorId="2B799B7B" wp14:editId="1E0590F2">
+                  <wp:extent cx="2689860" cy="1245400"/>
+                  <wp:effectExtent l="0" t="0" r="0" b="0"/>
+                  <wp:docPr id="5" name="Picture 5"/>
+                  <wp:cNvGraphicFramePr>
+                    <a:graphicFrameLocks xmlns:a="http://schemas.openxmlformats.org/drawingml/2006/main" noChangeAspect="1"/>
+                  </wp:cNvGraphicFramePr>
+                  <a:graphic xmlns:a="http://schemas.openxmlformats.org/drawingml/2006/main">
+                    <a:graphicData uri="http://schemas.openxmlformats.org/drawingml/2006/picture">
+                      <pic:pic xmlns:pic="http://schemas.openxmlformats.org/drawingml/2006/picture">
+                        <pic:nvPicPr>
+                          <pic:cNvPr id="1" name=""/>
+                          <pic:cNvPicPr/>
+                        </pic:nvPicPr>
+                        <pic:blipFill>
+                          <a:blip r:embed="rId18"/>
+                          <a:stretch>
+                            <a:fillRect/>
+                          </a:stretch>
+                        </pic:blipFill>
+                        <pic:spPr>
+                          <a:xfrm>
+                            <a:off x="0" y="0"/>
+                            <a:ext cx="2766477" cy="1280874"/>
+                          </a:xfrm>
+                          <a:prstGeom prst="rect">
+                            <a:avLst/>
+                          </a:prstGeom>
+                        </pic:spPr>
+                      </pic:pic>
+                    </a:graphicData>
+                  </a:graphic>
+                </wp:inline>
+              </w:drawing>
+            </w:r>
           </w:p>
           <w:p>
             <w:pPr>
@@ -6077,9 +6665,19 @@
         </w:rPr>
       </w:pPr>
     </w:p>
+    <w:p>
+      <w:pPr>
+        <w:spacing w:after="160" w:line="259" w:lineRule="auto"/>
+        <w:rPr>
+          <w:b/>
+          <w:sz w:val="28"/>
+          <w:szCs w:val="28"/>
+        </w:rPr>
+      </w:pPr>
+    </w:p>
     <w:sectPr>
-      <w:headerReference w:type="default" r:id="rId11"/>
-      <w:footerReference w:type="default" r:id="rId12"/>
+      <w:headerReference w:type="default" r:id="rId19"/>
+      <w:footerReference w:type="default" r:id="rId20"/>
       <w:pgSz w:w="12240" w:h="15840"/>
       <w:pgMar w:top="720" w:right="720" w:bottom="720" w:left="720" w:header="720" w:footer="720" w:gutter="0"/>
       <w:cols w:space="720"/>
@@ -6087,6 +6685,48 @@
     </w:sectPr>
   </w:body>
 </w:document>
+</file>
+
+<file path=word/comments.xml><?xml version="1.0" encoding="utf-8"?>
+<w:comments xmlns:wpc="http://schemas.microsoft.com/office/word/2010/wordprocessingCanvas" xmlns:cx="http://schemas.microsoft.com/office/drawing/2014/chartex" xmlns:cx1="http://schemas.microsoft.com/office/drawing/2015/9/8/chartex" xmlns:cx2="http://schemas.microsoft.com/office/drawing/2015/10/21/chartex" xmlns:cx3="http://schemas.microsoft.com/office/drawing/2016/5/9/chartex" xmlns:cx4="http://schemas.microsoft.com/office/drawing/2016/5/10/chartex" xmlns:cx5="http://schemas.microsoft.com/office/drawing/2016/5/11/chartex" xmlns:cx6="http://schemas.microsoft.com/office/drawing/2016/5/12/chartex" xmlns:cx7="http://schemas.microsoft.com/office/drawing/2016/5/13/chartex" xmlns:cx8="http://schemas.microsoft.com/office/drawing/2016/5/14/chartex" xmlns:mc="http://schemas.openxmlformats.org/markup-compatibility/2006" xmlns:aink="http://schemas.microsoft.com/office/drawing/2016/ink" xmlns:am3d="http://schemas.microsoft.com/office/drawing/2017/model3d" xmlns:o="urn:schemas-microsoft-com:office:office" xmlns:oel="http://schemas.microsoft.com/office/2019/extlst" xmlns:r="http://schemas.openxmlformats.org/officeDocument/2006/relationships" xmlns:m="http://schemas.openxmlformats.org/officeDocument/2006/math" xmlns:v="urn:schemas-microsoft-com:vml" xmlns:wp14="http://schemas.microsoft.com/office/word/2010/wordprocessingDrawing" xmlns:wp="http://schemas.openxmlformats.org/drawingml/2006/wordprocessingDrawing" xmlns:w10="urn:schemas-microsoft-com:office:word" xmlns:w="http://schemas.openxmlformats.org/wordprocessingml/2006/main" xmlns:w14="http://schemas.microsoft.com/office/word/2010/wordml" xmlns:w15="http://schemas.microsoft.com/office/word/2012/wordml" xmlns:w16cex="http://schemas.microsoft.com/office/word/2018/wordml/cex" xmlns:w16cid="http://schemas.microsoft.com/office/word/2016/wordml/cid" xmlns:w16="http://schemas.microsoft.com/office/word/2018/wordml" xmlns:w16sdtdh="http://schemas.microsoft.com/office/word/2020/wordml/sdtdatahash" xmlns:w16se="http://schemas.microsoft.com/office/word/2015/wordml/symex" xmlns:wpg="http://schemas.microsoft.com/office/word/2010/wordprocessingGroup" xmlns:wpi="http://schemas.microsoft.com/office/word/2010/wordprocessingInk" xmlns:wne="http://schemas.microsoft.com/office/word/2006/wordml" xmlns:wps="http://schemas.microsoft.com/office/word/2010/wordprocessingShape" mc:Ignorable="w14 w15 w16se w16cid w16 w16cex w16sdtdh wp14">
+  <w:comment w:id="18" w:author="jon pritchard" w:date="2022-08-15T06:19:00Z" w:initials="jp">
+    <w:p>
+      <w:pPr>
+        <w:pStyle w:val="CommentText"/>
+      </w:pPr>
+      <w:r>
+        <w:rPr>
+          <w:rStyle w:val="CommentReference"/>
+        </w:rPr>
+        <w:annotationRef/>
+      </w:r>
+      <w:r>
+        <w:rPr>
+          <w:lang w:val="en-GB"/>
+        </w:rPr>
+        <w:t>Should probably be 14 as this is an integer value in the FC, not a string.</w:t>
+      </w:r>
+    </w:p>
+  </w:comment>
+</w:comments>
+</file>
+
+<file path=word/commentsExtended.xml><?xml version="1.0" encoding="utf-8"?>
+<w15:commentsEx xmlns:wpc="http://schemas.microsoft.com/office/word/2010/wordprocessingCanvas" xmlns:cx="http://schemas.microsoft.com/office/drawing/2014/chartex" xmlns:cx1="http://schemas.microsoft.com/office/drawing/2015/9/8/chartex" xmlns:cx2="http://schemas.microsoft.com/office/drawing/2015/10/21/chartex" xmlns:cx3="http://schemas.microsoft.com/office/drawing/2016/5/9/chartex" xmlns:cx4="http://schemas.microsoft.com/office/drawing/2016/5/10/chartex" xmlns:cx5="http://schemas.microsoft.com/office/drawing/2016/5/11/chartex" xmlns:cx6="http://schemas.microsoft.com/office/drawing/2016/5/12/chartex" xmlns:cx7="http://schemas.microsoft.com/office/drawing/2016/5/13/chartex" xmlns:cx8="http://schemas.microsoft.com/office/drawing/2016/5/14/chartex" xmlns:mc="http://schemas.openxmlformats.org/markup-compatibility/2006" xmlns:aink="http://schemas.microsoft.com/office/drawing/2016/ink" xmlns:am3d="http://schemas.microsoft.com/office/drawing/2017/model3d" xmlns:o="urn:schemas-microsoft-com:office:office" xmlns:oel="http://schemas.microsoft.com/office/2019/extlst" xmlns:r="http://schemas.openxmlformats.org/officeDocument/2006/relationships" xmlns:m="http://schemas.openxmlformats.org/officeDocument/2006/math" xmlns:v="urn:schemas-microsoft-com:vml" xmlns:wp14="http://schemas.microsoft.com/office/word/2010/wordprocessingDrawing" xmlns:wp="http://schemas.openxmlformats.org/drawingml/2006/wordprocessingDrawing" xmlns:w10="urn:schemas-microsoft-com:office:word" xmlns:w="http://schemas.openxmlformats.org/wordprocessingml/2006/main" xmlns:w14="http://schemas.microsoft.com/office/word/2010/wordml" xmlns:w15="http://schemas.microsoft.com/office/word/2012/wordml" xmlns:w16cex="http://schemas.microsoft.com/office/word/2018/wordml/cex" xmlns:w16cid="http://schemas.microsoft.com/office/word/2016/wordml/cid" xmlns:w16="http://schemas.microsoft.com/office/word/2018/wordml" xmlns:w16sdtdh="http://schemas.microsoft.com/office/word/2020/wordml/sdtdatahash" xmlns:w16se="http://schemas.microsoft.com/office/word/2015/wordml/symex" xmlns:wpg="http://schemas.microsoft.com/office/word/2010/wordprocessingGroup" xmlns:wpi="http://schemas.microsoft.com/office/word/2010/wordprocessingInk" xmlns:wne="http://schemas.microsoft.com/office/word/2006/wordml" xmlns:wps="http://schemas.microsoft.com/office/word/2010/wordprocessingShape" mc:Ignorable="w14 w15 w16se w16cid w16 w16cex w16sdtdh wp14">
+  <w15:commentEx w15:paraId="47CAF468" w15:done="0"/>
+</w15:commentsEx>
+</file>
+
+<file path=word/commentsExtensible.xml><?xml version="1.0" encoding="utf-8"?>
+<w16cex:commentsExtensible xmlns:wpc="http://schemas.microsoft.com/office/word/2010/wordprocessingCanvas" xmlns:cx="http://schemas.microsoft.com/office/drawing/2014/chartex" xmlns:cx1="http://schemas.microsoft.com/office/drawing/2015/9/8/chartex" xmlns:cx2="http://schemas.microsoft.com/office/drawing/2015/10/21/chartex" xmlns:cx3="http://schemas.microsoft.com/office/drawing/2016/5/9/chartex" xmlns:cx4="http://schemas.microsoft.com/office/drawing/2016/5/10/chartex" xmlns:cx5="http://schemas.microsoft.com/office/drawing/2016/5/11/chartex" xmlns:cx6="http://schemas.microsoft.com/office/drawing/2016/5/12/chartex" xmlns:cx7="http://schemas.microsoft.com/office/drawing/2016/5/13/chartex" xmlns:cx8="http://schemas.microsoft.com/office/drawing/2016/5/14/chartex" xmlns:mc="http://schemas.openxmlformats.org/markup-compatibility/2006" xmlns:aink="http://schemas.microsoft.com/office/drawing/2016/ink" xmlns:am3d="http://schemas.microsoft.com/office/drawing/2017/model3d" xmlns:o="urn:schemas-microsoft-com:office:office" xmlns:oel="http://schemas.microsoft.com/office/2019/extlst" xmlns:r="http://schemas.openxmlformats.org/officeDocument/2006/relationships" xmlns:m="http://schemas.openxmlformats.org/officeDocument/2006/math" xmlns:v="urn:schemas-microsoft-com:vml" xmlns:wp14="http://schemas.microsoft.com/office/word/2010/wordprocessingDrawing" xmlns:wp="http://schemas.openxmlformats.org/drawingml/2006/wordprocessingDrawing" xmlns:w10="urn:schemas-microsoft-com:office:word" xmlns:w="http://schemas.openxmlformats.org/wordprocessingml/2006/main" xmlns:w14="http://schemas.microsoft.com/office/word/2010/wordml" xmlns:w15="http://schemas.microsoft.com/office/word/2012/wordml" xmlns:w16cex="http://schemas.microsoft.com/office/word/2018/wordml/cex" xmlns:w16cid="http://schemas.microsoft.com/office/word/2016/wordml/cid" xmlns:w16="http://schemas.microsoft.com/office/word/2018/wordml" xmlns:w16sdtdh="http://schemas.microsoft.com/office/word/2020/wordml/sdtdatahash" xmlns:w16se="http://schemas.microsoft.com/office/word/2015/wordml/symex" xmlns:wpg="http://schemas.microsoft.com/office/word/2010/wordprocessingGroup" xmlns:wpi="http://schemas.microsoft.com/office/word/2010/wordprocessingInk" xmlns:wne="http://schemas.microsoft.com/office/word/2006/wordml" xmlns:wps="http://schemas.microsoft.com/office/word/2010/wordprocessingShape" mc:Ignorable="w14 w15 w16se w16cid w16 w16cex w16sdtdh wp14">
+  <w16cex:commentExtensible w16cex:durableId="26A463EB" w16cex:dateUtc="2022-08-15T05:19:00Z"/>
+</w16cex:commentsExtensible>
+</file>
+
+<file path=word/commentsIds.xml><?xml version="1.0" encoding="utf-8"?>
+<w16cid:commentsIds xmlns:wpc="http://schemas.microsoft.com/office/word/2010/wordprocessingCanvas" xmlns:cx="http://schemas.microsoft.com/office/drawing/2014/chartex" xmlns:cx1="http://schemas.microsoft.com/office/drawing/2015/9/8/chartex" xmlns:cx2="http://schemas.microsoft.com/office/drawing/2015/10/21/chartex" xmlns:cx3="http://schemas.microsoft.com/office/drawing/2016/5/9/chartex" xmlns:cx4="http://schemas.microsoft.com/office/drawing/2016/5/10/chartex" xmlns:cx5="http://schemas.microsoft.com/office/drawing/2016/5/11/chartex" xmlns:cx6="http://schemas.microsoft.com/office/drawing/2016/5/12/chartex" xmlns:cx7="http://schemas.microsoft.com/office/drawing/2016/5/13/chartex" xmlns:cx8="http://schemas.microsoft.com/office/drawing/2016/5/14/chartex" xmlns:mc="http://schemas.openxmlformats.org/markup-compatibility/2006" xmlns:aink="http://schemas.microsoft.com/office/drawing/2016/ink" xmlns:am3d="http://schemas.microsoft.com/office/drawing/2017/model3d" xmlns:o="urn:schemas-microsoft-com:office:office" xmlns:oel="http://schemas.microsoft.com/office/2019/extlst" xmlns:r="http://schemas.openxmlformats.org/officeDocument/2006/relationships" xmlns:m="http://schemas.openxmlformats.org/officeDocument/2006/math" xmlns:v="urn:schemas-microsoft-com:vml" xmlns:wp14="http://schemas.microsoft.com/office/word/2010/wordprocessingDrawing" xmlns:wp="http://schemas.openxmlformats.org/drawingml/2006/wordprocessingDrawing" xmlns:w10="urn:schemas-microsoft-com:office:word" xmlns:w="http://schemas.openxmlformats.org/wordprocessingml/2006/main" xmlns:w14="http://schemas.microsoft.com/office/word/2010/wordml" xmlns:w15="http://schemas.microsoft.com/office/word/2012/wordml" xmlns:w16cex="http://schemas.microsoft.com/office/word/2018/wordml/cex" xmlns:w16cid="http://schemas.microsoft.com/office/word/2016/wordml/cid" xmlns:w16="http://schemas.microsoft.com/office/word/2018/wordml" xmlns:w16sdtdh="http://schemas.microsoft.com/office/word/2020/wordml/sdtdatahash" xmlns:w16se="http://schemas.microsoft.com/office/word/2015/wordml/symex" xmlns:wpg="http://schemas.microsoft.com/office/word/2010/wordprocessingGroup" xmlns:wpi="http://schemas.microsoft.com/office/word/2010/wordprocessingInk" xmlns:wne="http://schemas.microsoft.com/office/word/2006/wordml" xmlns:wps="http://schemas.microsoft.com/office/word/2010/wordprocessingShape" mc:Ignorable="w14 w15 w16se w16cid w16 w16cex w16sdtdh wp14">
+  <w16cid:commentId w16cid:paraId="47CAF468" w16cid:durableId="26A463EB"/>
+</w16cid:commentsIds>
 </file>
 
 <file path=word/endnotes.xml><?xml version="1.0" encoding="utf-8"?>
@@ -6148,7 +6788,7 @@
           <w:rPr>
             <w:noProof/>
           </w:rPr>
-          <w:t>2</w:t>
+          <w:t>7</w:t>
         </w:r>
         <w:r>
           <w:rPr>
@@ -6787,6 +7427,119 @@
     </w:lvl>
   </w:abstractNum>
   <w:abstractNum w:abstractNumId="6" w15:restartNumberingAfterBreak="0">
+    <w:nsid w:val="26CF1ADC"/>
+    <w:multiLevelType w:val="hybridMultilevel"/>
+    <w:tmpl w:val="A606E3FE"/>
+    <w:lvl w:ilvl="0" w:tplc="E81E8E18">
+      <w:start w:val="19"/>
+      <w:numFmt w:val="bullet"/>
+      <w:lvlText w:val="-"/>
+      <w:lvlJc w:val="left"/>
+      <w:pPr>
+        <w:ind w:left="720" w:hanging="360"/>
+      </w:pPr>
+      <w:rPr>
+        <w:rFonts w:ascii="Calibri" w:eastAsiaTheme="minorEastAsia" w:hAnsi="Calibri" w:cs="Calibri" w:hint="default"/>
+      </w:rPr>
+    </w:lvl>
+    <w:lvl w:ilvl="1" w:tplc="08090003" w:tentative="1">
+      <w:start w:val="1"/>
+      <w:numFmt w:val="bullet"/>
+      <w:lvlText w:val="o"/>
+      <w:lvlJc w:val="left"/>
+      <w:pPr>
+        <w:ind w:left="1440" w:hanging="360"/>
+      </w:pPr>
+      <w:rPr>
+        <w:rFonts w:ascii="Courier New" w:hAnsi="Courier New" w:cs="Courier New" w:hint="default"/>
+      </w:rPr>
+    </w:lvl>
+    <w:lvl w:ilvl="2" w:tplc="08090005" w:tentative="1">
+      <w:start w:val="1"/>
+      <w:numFmt w:val="bullet"/>
+      <w:lvlText w:val=""/>
+      <w:lvlJc w:val="left"/>
+      <w:pPr>
+        <w:ind w:left="2160" w:hanging="360"/>
+      </w:pPr>
+      <w:rPr>
+        <w:rFonts w:ascii="Wingdings" w:hAnsi="Wingdings" w:hint="default"/>
+      </w:rPr>
+    </w:lvl>
+    <w:lvl w:ilvl="3" w:tplc="08090001" w:tentative="1">
+      <w:start w:val="1"/>
+      <w:numFmt w:val="bullet"/>
+      <w:lvlText w:val=""/>
+      <w:lvlJc w:val="left"/>
+      <w:pPr>
+        <w:ind w:left="2880" w:hanging="360"/>
+      </w:pPr>
+      <w:rPr>
+        <w:rFonts w:ascii="Symbol" w:hAnsi="Symbol" w:hint="default"/>
+      </w:rPr>
+    </w:lvl>
+    <w:lvl w:ilvl="4" w:tplc="08090003" w:tentative="1">
+      <w:start w:val="1"/>
+      <w:numFmt w:val="bullet"/>
+      <w:lvlText w:val="o"/>
+      <w:lvlJc w:val="left"/>
+      <w:pPr>
+        <w:ind w:left="3600" w:hanging="360"/>
+      </w:pPr>
+      <w:rPr>
+        <w:rFonts w:ascii="Courier New" w:hAnsi="Courier New" w:cs="Courier New" w:hint="default"/>
+      </w:rPr>
+    </w:lvl>
+    <w:lvl w:ilvl="5" w:tplc="08090005" w:tentative="1">
+      <w:start w:val="1"/>
+      <w:numFmt w:val="bullet"/>
+      <w:lvlText w:val=""/>
+      <w:lvlJc w:val="left"/>
+      <w:pPr>
+        <w:ind w:left="4320" w:hanging="360"/>
+      </w:pPr>
+      <w:rPr>
+        <w:rFonts w:ascii="Wingdings" w:hAnsi="Wingdings" w:hint="default"/>
+      </w:rPr>
+    </w:lvl>
+    <w:lvl w:ilvl="6" w:tplc="08090001" w:tentative="1">
+      <w:start w:val="1"/>
+      <w:numFmt w:val="bullet"/>
+      <w:lvlText w:val=""/>
+      <w:lvlJc w:val="left"/>
+      <w:pPr>
+        <w:ind w:left="5040" w:hanging="360"/>
+      </w:pPr>
+      <w:rPr>
+        <w:rFonts w:ascii="Symbol" w:hAnsi="Symbol" w:hint="default"/>
+      </w:rPr>
+    </w:lvl>
+    <w:lvl w:ilvl="7" w:tplc="08090003" w:tentative="1">
+      <w:start w:val="1"/>
+      <w:numFmt w:val="bullet"/>
+      <w:lvlText w:val="o"/>
+      <w:lvlJc w:val="left"/>
+      <w:pPr>
+        <w:ind w:left="5760" w:hanging="360"/>
+      </w:pPr>
+      <w:rPr>
+        <w:rFonts w:ascii="Courier New" w:hAnsi="Courier New" w:cs="Courier New" w:hint="default"/>
+      </w:rPr>
+    </w:lvl>
+    <w:lvl w:ilvl="8" w:tplc="08090005" w:tentative="1">
+      <w:start w:val="1"/>
+      <w:numFmt w:val="bullet"/>
+      <w:lvlText w:val=""/>
+      <w:lvlJc w:val="left"/>
+      <w:pPr>
+        <w:ind w:left="6480" w:hanging="360"/>
+      </w:pPr>
+      <w:rPr>
+        <w:rFonts w:ascii="Wingdings" w:hAnsi="Wingdings" w:hint="default"/>
+      </w:rPr>
+    </w:lvl>
+  </w:abstractNum>
+  <w:abstractNum w:abstractNumId="7" w15:restartNumberingAfterBreak="0">
     <w:nsid w:val="28796AD4"/>
     <w:multiLevelType w:val="hybridMultilevel"/>
     <w:tmpl w:val="A76A292A"/>
@@ -6875,7 +7628,7 @@
       </w:pPr>
     </w:lvl>
   </w:abstractNum>
-  <w:abstractNum w:abstractNumId="7" w15:restartNumberingAfterBreak="0">
+  <w:abstractNum w:abstractNumId="8" w15:restartNumberingAfterBreak="0">
     <w:nsid w:val="28D122E9"/>
     <w:multiLevelType w:val="hybridMultilevel"/>
     <w:tmpl w:val="02A6000A"/>
@@ -6988,7 +7741,7 @@
       </w:rPr>
     </w:lvl>
   </w:abstractNum>
-  <w:abstractNum w:abstractNumId="8" w15:restartNumberingAfterBreak="0">
+  <w:abstractNum w:abstractNumId="9" w15:restartNumberingAfterBreak="0">
     <w:nsid w:val="2D8A373C"/>
     <w:multiLevelType w:val="hybridMultilevel"/>
     <w:tmpl w:val="A76A292A"/>
@@ -7077,7 +7830,7 @@
       </w:pPr>
     </w:lvl>
   </w:abstractNum>
-  <w:abstractNum w:abstractNumId="9" w15:restartNumberingAfterBreak="0">
+  <w:abstractNum w:abstractNumId="10" w15:restartNumberingAfterBreak="0">
     <w:nsid w:val="38DC01A5"/>
     <w:multiLevelType w:val="hybridMultilevel"/>
     <w:tmpl w:val="A76A292A"/>
@@ -7166,7 +7919,7 @@
       </w:pPr>
     </w:lvl>
   </w:abstractNum>
-  <w:abstractNum w:abstractNumId="10" w15:restartNumberingAfterBreak="0">
+  <w:abstractNum w:abstractNumId="11" w15:restartNumberingAfterBreak="0">
     <w:nsid w:val="393A1B7E"/>
     <w:multiLevelType w:val="hybridMultilevel"/>
     <w:tmpl w:val="82DCC52E"/>
@@ -7255,7 +8008,7 @@
       </w:pPr>
     </w:lvl>
   </w:abstractNum>
-  <w:abstractNum w:abstractNumId="11" w15:restartNumberingAfterBreak="0">
+  <w:abstractNum w:abstractNumId="12" w15:restartNumberingAfterBreak="0">
     <w:nsid w:val="41B04EE0"/>
     <w:multiLevelType w:val="multilevel"/>
     <w:tmpl w:val="BE402532"/>
@@ -7368,7 +8121,7 @@
       </w:rPr>
     </w:lvl>
   </w:abstractNum>
-  <w:abstractNum w:abstractNumId="12" w15:restartNumberingAfterBreak="0">
+  <w:abstractNum w:abstractNumId="13" w15:restartNumberingAfterBreak="0">
     <w:nsid w:val="42EE5D10"/>
     <w:multiLevelType w:val="hybridMultilevel"/>
     <w:tmpl w:val="A76A292A"/>
@@ -7457,7 +8210,7 @@
       </w:pPr>
     </w:lvl>
   </w:abstractNum>
-  <w:abstractNum w:abstractNumId="13" w15:restartNumberingAfterBreak="0">
+  <w:abstractNum w:abstractNumId="14" w15:restartNumberingAfterBreak="0">
     <w:nsid w:val="46E03066"/>
     <w:multiLevelType w:val="multilevel"/>
     <w:tmpl w:val="CDE0B6C2"/>
@@ -7570,7 +8323,7 @@
       </w:rPr>
     </w:lvl>
   </w:abstractNum>
-  <w:abstractNum w:abstractNumId="14" w15:restartNumberingAfterBreak="0">
+  <w:abstractNum w:abstractNumId="15" w15:restartNumberingAfterBreak="0">
     <w:nsid w:val="4CD72C2E"/>
     <w:multiLevelType w:val="hybridMultilevel"/>
     <w:tmpl w:val="D8025270"/>
@@ -7656,7 +8409,7 @@
       </w:pPr>
     </w:lvl>
   </w:abstractNum>
-  <w:abstractNum w:abstractNumId="15" w15:restartNumberingAfterBreak="0">
+  <w:abstractNum w:abstractNumId="16" w15:restartNumberingAfterBreak="0">
     <w:nsid w:val="4DD11D6C"/>
     <w:multiLevelType w:val="hybridMultilevel"/>
     <w:tmpl w:val="A76A292A"/>
@@ -7745,7 +8498,7 @@
       </w:pPr>
     </w:lvl>
   </w:abstractNum>
-  <w:abstractNum w:abstractNumId="16" w15:restartNumberingAfterBreak="0">
+  <w:abstractNum w:abstractNumId="17" w15:restartNumberingAfterBreak="0">
     <w:nsid w:val="538C5B0F"/>
     <w:multiLevelType w:val="hybridMultilevel"/>
     <w:tmpl w:val="021C5332"/>
@@ -7834,7 +8587,7 @@
       </w:pPr>
     </w:lvl>
   </w:abstractNum>
-  <w:abstractNum w:abstractNumId="17" w15:restartNumberingAfterBreak="0">
+  <w:abstractNum w:abstractNumId="18" w15:restartNumberingAfterBreak="0">
     <w:nsid w:val="56861A96"/>
     <w:multiLevelType w:val="hybridMultilevel"/>
     <w:tmpl w:val="A76A292A"/>
@@ -7923,7 +8676,7 @@
       </w:pPr>
     </w:lvl>
   </w:abstractNum>
-  <w:abstractNum w:abstractNumId="18" w15:restartNumberingAfterBreak="0">
+  <w:abstractNum w:abstractNumId="19" w15:restartNumberingAfterBreak="0">
     <w:nsid w:val="5F6B5FEE"/>
     <w:multiLevelType w:val="multilevel"/>
     <w:tmpl w:val="B69C0B4A"/>
@@ -8036,7 +8789,7 @@
       </w:rPr>
     </w:lvl>
   </w:abstractNum>
-  <w:abstractNum w:abstractNumId="19" w15:restartNumberingAfterBreak="0">
+  <w:abstractNum w:abstractNumId="20" w15:restartNumberingAfterBreak="0">
     <w:nsid w:val="61BD63B6"/>
     <w:multiLevelType w:val="hybridMultilevel"/>
     <w:tmpl w:val="A76A292A"/>
@@ -8125,7 +8878,7 @@
       </w:pPr>
     </w:lvl>
   </w:abstractNum>
-  <w:abstractNum w:abstractNumId="20" w15:restartNumberingAfterBreak="0">
+  <w:abstractNum w:abstractNumId="21" w15:restartNumberingAfterBreak="0">
     <w:nsid w:val="653A32A4"/>
     <w:multiLevelType w:val="hybridMultilevel"/>
     <w:tmpl w:val="D7D0E6CE"/>
@@ -8214,7 +8967,7 @@
       </w:pPr>
     </w:lvl>
   </w:abstractNum>
-  <w:abstractNum w:abstractNumId="21" w15:restartNumberingAfterBreak="0">
+  <w:abstractNum w:abstractNumId="22" w15:restartNumberingAfterBreak="0">
     <w:nsid w:val="6E784BDC"/>
     <w:multiLevelType w:val="hybridMultilevel"/>
     <w:tmpl w:val="F1B07FA8"/>
@@ -8300,7 +9053,7 @@
       </w:pPr>
     </w:lvl>
   </w:abstractNum>
-  <w:abstractNum w:abstractNumId="22" w15:restartNumberingAfterBreak="0">
+  <w:abstractNum w:abstractNumId="23" w15:restartNumberingAfterBreak="0">
     <w:nsid w:val="6F851AEA"/>
     <w:multiLevelType w:val="multilevel"/>
     <w:tmpl w:val="7D0EF2E4"/>
@@ -8413,7 +9166,7 @@
       </w:rPr>
     </w:lvl>
   </w:abstractNum>
-  <w:abstractNum w:abstractNumId="23" w15:restartNumberingAfterBreak="0">
+  <w:abstractNum w:abstractNumId="24" w15:restartNumberingAfterBreak="0">
     <w:nsid w:val="763B140D"/>
     <w:multiLevelType w:val="hybridMultilevel"/>
     <w:tmpl w:val="D8025270"/>
@@ -8499,7 +9252,7 @@
       </w:pPr>
     </w:lvl>
   </w:abstractNum>
-  <w:abstractNum w:abstractNumId="24" w15:restartNumberingAfterBreak="0">
+  <w:abstractNum w:abstractNumId="25" w15:restartNumberingAfterBreak="0">
     <w:nsid w:val="773C11CB"/>
     <w:multiLevelType w:val="hybridMultilevel"/>
     <w:tmpl w:val="9EBE63B4"/>
@@ -8585,7 +9338,7 @@
       </w:pPr>
     </w:lvl>
   </w:abstractNum>
-  <w:abstractNum w:abstractNumId="25" w15:restartNumberingAfterBreak="0">
+  <w:abstractNum w:abstractNumId="26" w15:restartNumberingAfterBreak="0">
     <w:nsid w:val="7E304D0A"/>
     <w:multiLevelType w:val="multilevel"/>
     <w:tmpl w:val="7172AF10"/>
@@ -8698,85 +9451,96 @@
       </w:rPr>
     </w:lvl>
   </w:abstractNum>
-  <w:num w:numId="1" w16cid:durableId="2044593790">
+  <w:num w:numId="1" w16cid:durableId="463697270">
+    <w:abstractNumId w:val="12"/>
+  </w:num>
+  <w:num w:numId="2" w16cid:durableId="1561091727">
+    <w:abstractNumId w:val="21"/>
+  </w:num>
+  <w:num w:numId="3" w16cid:durableId="1520775134">
+    <w:abstractNumId w:val="14"/>
+  </w:num>
+  <w:num w:numId="4" w16cid:durableId="1577323658">
+    <w:abstractNumId w:val="1"/>
+  </w:num>
+  <w:num w:numId="5" w16cid:durableId="1476098377">
+    <w:abstractNumId w:val="19"/>
+  </w:num>
+  <w:num w:numId="6" w16cid:durableId="1459109238">
+    <w:abstractNumId w:val="26"/>
+  </w:num>
+  <w:num w:numId="7" w16cid:durableId="1317300909">
+    <w:abstractNumId w:val="23"/>
+  </w:num>
+  <w:num w:numId="8" w16cid:durableId="674652974">
+    <w:abstractNumId w:val="25"/>
+  </w:num>
+  <w:num w:numId="9" w16cid:durableId="1198467069">
     <w:abstractNumId w:val="11"/>
   </w:num>
-  <w:num w:numId="2" w16cid:durableId="1705247044">
+  <w:num w:numId="10" w16cid:durableId="1018435787">
+    <w:abstractNumId w:val="24"/>
+  </w:num>
+  <w:num w:numId="11" w16cid:durableId="1261599481">
+    <w:abstractNumId w:val="15"/>
+  </w:num>
+  <w:num w:numId="12" w16cid:durableId="981348867">
+    <w:abstractNumId w:val="13"/>
+  </w:num>
+  <w:num w:numId="13" w16cid:durableId="1594587930">
+    <w:abstractNumId w:val="10"/>
+  </w:num>
+  <w:num w:numId="14" w16cid:durableId="1117722158">
+    <w:abstractNumId w:val="2"/>
+  </w:num>
+  <w:num w:numId="15" w16cid:durableId="584461858">
+    <w:abstractNumId w:val="4"/>
+  </w:num>
+  <w:num w:numId="16" w16cid:durableId="1707170876">
+    <w:abstractNumId w:val="3"/>
+  </w:num>
+  <w:num w:numId="17" w16cid:durableId="869731624">
+    <w:abstractNumId w:val="0"/>
+  </w:num>
+  <w:num w:numId="18" w16cid:durableId="1011681120">
+    <w:abstractNumId w:val="16"/>
+  </w:num>
+  <w:num w:numId="19" w16cid:durableId="991131656">
+    <w:abstractNumId w:val="9"/>
+  </w:num>
+  <w:num w:numId="20" w16cid:durableId="1995986824">
+    <w:abstractNumId w:val="18"/>
+  </w:num>
+  <w:num w:numId="21" w16cid:durableId="803734003">
+    <w:abstractNumId w:val="7"/>
+  </w:num>
+  <w:num w:numId="22" w16cid:durableId="924536977">
     <w:abstractNumId w:val="20"/>
   </w:num>
-  <w:num w:numId="3" w16cid:durableId="596795816">
-    <w:abstractNumId w:val="13"/>
+  <w:num w:numId="23" w16cid:durableId="1362128766">
+    <w:abstractNumId w:val="8"/>
   </w:num>
-  <w:num w:numId="4" w16cid:durableId="1793396925">
-    <w:abstractNumId w:val="1"/>
-  </w:num>
-  <w:num w:numId="5" w16cid:durableId="1642688088">
-    <w:abstractNumId w:val="18"/>
-  </w:num>
-  <w:num w:numId="6" w16cid:durableId="104423781">
-    <w:abstractNumId w:val="25"/>
-  </w:num>
-  <w:num w:numId="7" w16cid:durableId="197552784">
+  <w:num w:numId="24" w16cid:durableId="1348025736">
     <w:abstractNumId w:val="22"/>
   </w:num>
-  <w:num w:numId="8" w16cid:durableId="829364878">
-    <w:abstractNumId w:val="24"/>
-  </w:num>
-  <w:num w:numId="9" w16cid:durableId="2086954836">
-    <w:abstractNumId w:val="10"/>
-  </w:num>
-  <w:num w:numId="10" w16cid:durableId="1257398568">
-    <w:abstractNumId w:val="23"/>
-  </w:num>
-  <w:num w:numId="11" w16cid:durableId="538666908">
-    <w:abstractNumId w:val="14"/>
-  </w:num>
-  <w:num w:numId="12" w16cid:durableId="1418870682">
-    <w:abstractNumId w:val="12"/>
-  </w:num>
-  <w:num w:numId="13" w16cid:durableId="1415516378">
-    <w:abstractNumId w:val="9"/>
-  </w:num>
-  <w:num w:numId="14" w16cid:durableId="1306668649">
-    <w:abstractNumId w:val="2"/>
-  </w:num>
-  <w:num w:numId="15" w16cid:durableId="400955794">
-    <w:abstractNumId w:val="4"/>
-  </w:num>
-  <w:num w:numId="16" w16cid:durableId="808480068">
-    <w:abstractNumId w:val="3"/>
-  </w:num>
-  <w:num w:numId="17" w16cid:durableId="1816415179">
-    <w:abstractNumId w:val="0"/>
-  </w:num>
-  <w:num w:numId="18" w16cid:durableId="2022317064">
-    <w:abstractNumId w:val="15"/>
-  </w:num>
-  <w:num w:numId="19" w16cid:durableId="1032878300">
-    <w:abstractNumId w:val="8"/>
-  </w:num>
-  <w:num w:numId="20" w16cid:durableId="715005890">
+  <w:num w:numId="25" w16cid:durableId="429929676">
     <w:abstractNumId w:val="17"/>
   </w:num>
-  <w:num w:numId="21" w16cid:durableId="161504981">
+  <w:num w:numId="26" w16cid:durableId="678433356">
+    <w:abstractNumId w:val="5"/>
+  </w:num>
+  <w:num w:numId="27" w16cid:durableId="1149054503">
     <w:abstractNumId w:val="6"/>
   </w:num>
-  <w:num w:numId="22" w16cid:durableId="2127458514">
-    <w:abstractNumId w:val="19"/>
-  </w:num>
-  <w:num w:numId="23" w16cid:durableId="1564486706">
-    <w:abstractNumId w:val="7"/>
-  </w:num>
-  <w:num w:numId="24" w16cid:durableId="1116288482">
-    <w:abstractNumId w:val="21"/>
-  </w:num>
-  <w:num w:numId="25" w16cid:durableId="714698433">
-    <w:abstractNumId w:val="16"/>
-  </w:num>
-  <w:num w:numId="26" w16cid:durableId="1005667120">
-    <w:abstractNumId w:val="5"/>
-  </w:num>
 </w:numbering>
+</file>
+
+<file path=word/people.xml><?xml version="1.0" encoding="utf-8"?>
+<w15:people xmlns:wpc="http://schemas.microsoft.com/office/word/2010/wordprocessingCanvas" xmlns:cx="http://schemas.microsoft.com/office/drawing/2014/chartex" xmlns:cx1="http://schemas.microsoft.com/office/drawing/2015/9/8/chartex" xmlns:cx2="http://schemas.microsoft.com/office/drawing/2015/10/21/chartex" xmlns:cx3="http://schemas.microsoft.com/office/drawing/2016/5/9/chartex" xmlns:cx4="http://schemas.microsoft.com/office/drawing/2016/5/10/chartex" xmlns:cx5="http://schemas.microsoft.com/office/drawing/2016/5/11/chartex" xmlns:cx6="http://schemas.microsoft.com/office/drawing/2016/5/12/chartex" xmlns:cx7="http://schemas.microsoft.com/office/drawing/2016/5/13/chartex" xmlns:cx8="http://schemas.microsoft.com/office/drawing/2016/5/14/chartex" xmlns:mc="http://schemas.openxmlformats.org/markup-compatibility/2006" xmlns:aink="http://schemas.microsoft.com/office/drawing/2016/ink" xmlns:am3d="http://schemas.microsoft.com/office/drawing/2017/model3d" xmlns:o="urn:schemas-microsoft-com:office:office" xmlns:oel="http://schemas.microsoft.com/office/2019/extlst" xmlns:r="http://schemas.openxmlformats.org/officeDocument/2006/relationships" xmlns:m="http://schemas.openxmlformats.org/officeDocument/2006/math" xmlns:v="urn:schemas-microsoft-com:vml" xmlns:wp14="http://schemas.microsoft.com/office/word/2010/wordprocessingDrawing" xmlns:wp="http://schemas.openxmlformats.org/drawingml/2006/wordprocessingDrawing" xmlns:w10="urn:schemas-microsoft-com:office:word" xmlns:w="http://schemas.openxmlformats.org/wordprocessingml/2006/main" xmlns:w14="http://schemas.microsoft.com/office/word/2010/wordml" xmlns:w15="http://schemas.microsoft.com/office/word/2012/wordml" xmlns:w16cex="http://schemas.microsoft.com/office/word/2018/wordml/cex" xmlns:w16cid="http://schemas.microsoft.com/office/word/2016/wordml/cid" xmlns:w16="http://schemas.microsoft.com/office/word/2018/wordml" xmlns:w16sdtdh="http://schemas.microsoft.com/office/word/2020/wordml/sdtdatahash" xmlns:w16se="http://schemas.microsoft.com/office/word/2015/wordml/symex" xmlns:wpg="http://schemas.microsoft.com/office/word/2010/wordprocessingGroup" xmlns:wpi="http://schemas.microsoft.com/office/word/2010/wordprocessingInk" xmlns:wne="http://schemas.microsoft.com/office/word/2006/wordml" xmlns:wps="http://schemas.microsoft.com/office/word/2010/wordprocessingShape" mc:Ignorable="w14 w15 w16se w16cid w16 w16cex w16sdtdh wp14">
+  <w15:person w15:author="jon pritchard">
+    <w15:presenceInfo w15:providerId="Windows Live" w15:userId="19e06ccb8451a59f"/>
+  </w15:person>
+</w15:people>
 </file>
 
 <file path=word/styles.xml><?xml version="1.0" encoding="utf-8"?>
@@ -8902,7 +9666,6 @@
     <w:lsdException w:name="HTML Sample" w:semiHidden="1" w:unhideWhenUsed="1"/>
     <w:lsdException w:name="HTML Typewriter" w:semiHidden="1" w:unhideWhenUsed="1"/>
     <w:lsdException w:name="HTML Variable" w:semiHidden="1" w:unhideWhenUsed="1"/>
-    <w:lsdException w:name="Normal Table" w:semiHidden="1" w:unhideWhenUsed="1"/>
     <w:lsdException w:name="annotation subject" w:semiHidden="1" w:unhideWhenUsed="1"/>
     <w:lsdException w:name="No List" w:semiHidden="1" w:unhideWhenUsed="1"/>
     <w:lsdException w:name="Outline List 1" w:semiHidden="1" w:unhideWhenUsed="1"/>
@@ -8945,11 +9708,8 @@
     <w:lsdException w:name="Table Contemporary" w:semiHidden="1" w:unhideWhenUsed="1"/>
     <w:lsdException w:name="Table Elegant" w:semiHidden="1" w:unhideWhenUsed="1"/>
     <w:lsdException w:name="Table Professional" w:semiHidden="1" w:unhideWhenUsed="1"/>
-    <w:lsdException w:name="Table Subtle 1" w:semiHidden="1" w:unhideWhenUsed="1"/>
     <w:lsdException w:name="Table Subtle 2" w:semiHidden="1" w:unhideWhenUsed="1"/>
     <w:lsdException w:name="Table Web 1" w:semiHidden="1" w:unhideWhenUsed="1"/>
-    <w:lsdException w:name="Table Web 2" w:semiHidden="1" w:unhideWhenUsed="1"/>
-    <w:lsdException w:name="Table Web 3" w:semiHidden="1" w:unhideWhenUsed="1"/>
     <w:lsdException w:name="Balloon Text" w:semiHidden="1" w:unhideWhenUsed="1"/>
     <w:lsdException w:name="Table Grid" w:uiPriority="39"/>
     <w:lsdException w:name="Table Theme" w:semiHidden="1" w:unhideWhenUsed="1"/>
@@ -9289,7 +10049,6 @@
     <w:basedOn w:val="DefaultParagraphFont"/>
     <w:link w:val="CommentText"/>
     <w:uiPriority w:val="99"/>
-    <w:semiHidden/>
     <w:rsid w:val="001567C0"/>
     <w:rPr>
       <w:rFonts w:eastAsiaTheme="minorEastAsia"/>
@@ -9303,7 +10062,6 @@
     <w:basedOn w:val="Normal"/>
     <w:link w:val="CommentTextChar"/>
     <w:uiPriority w:val="99"/>
-    <w:semiHidden/>
     <w:unhideWhenUsed/>
     <w:rsid w:val="001567C0"/>
     <w:pPr>
@@ -9785,6 +10543,30 @@
 </file>
 
 <file path=customXml/item1.xml><?xml version="1.0" encoding="utf-8"?>
+<p:properties xmlns:p="http://schemas.microsoft.com/office/2006/metadata/properties" xmlns:xsi="http://www.w3.org/2001/XMLSchema-instance" xmlns:pc="http://schemas.microsoft.com/office/infopath/2007/PartnerControls">
+  <documentManagement>
+    <lcf76f155ced4ddcb4097134ff3c332f xmlns="a5de893b-c722-4ec2-8e11-ead4310e3e99">
+      <Terms xmlns="http://schemas.microsoft.com/office/infopath/2007/PartnerControls"/>
+    </lcf76f155ced4ddcb4097134ff3c332f>
+    <TaxCatchAll xmlns="3afcca85-626d-40cf-8493-15e01d150ad7" xsi:nil="true"/>
+  </documentManagement>
+</p:properties>
+</file>
+
+<file path=customXml/item2.xml><?xml version="1.0" encoding="utf-8"?>
+<?mso-contentType ?>
+<FormTemplates xmlns="http://schemas.microsoft.com/sharepoint/v3/contenttype/forms">
+  <Display>DocumentLibraryForm</Display>
+  <Edit>DocumentLibraryForm</Edit>
+  <New>DocumentLibraryForm</New>
+</FormTemplates>
+</file>
+
+<file path=customXml/item3.xml><?xml version="1.0" encoding="utf-8"?>
+<b:Sources xmlns:b="http://schemas.openxmlformats.org/officeDocument/2006/bibliography" xmlns="http://schemas.openxmlformats.org/officeDocument/2006/bibliography" SelectedStyle="\APASixthEditionOfficeOnline.xsl" StyleName="APA" Version="6"/>
+</file>
+
+<file path=customXml/item4.xml><?xml version="1.0" encoding="utf-8"?>
 <ct:contentTypeSchema xmlns:ct="http://schemas.microsoft.com/office/2006/metadata/contentType" xmlns:ma="http://schemas.microsoft.com/office/2006/metadata/properties/metaAttributes" ct:_="" ma:_="" ma:contentTypeName="Document" ma:contentTypeID="0x0101005453E4A9CE5A3A42965B93716DE6227D" ma:contentTypeVersion="15" ma:contentTypeDescription="Create a new document." ma:contentTypeScope="" ma:versionID="d06a5bb4597991f69e0c0e7e264ace46">
   <xsd:schema xmlns:xsd="http://www.w3.org/2001/XMLSchema" xmlns:xs="http://www.w3.org/2001/XMLSchema" xmlns:p="http://schemas.microsoft.com/office/2006/metadata/properties" xmlns:ns2="a5de893b-c722-4ec2-8e11-ead4310e3e99" xmlns:ns3="3afcca85-626d-40cf-8493-15e01d150ad7" targetNamespace="http://schemas.microsoft.com/office/2006/metadata/properties" ma:root="true" ma:fieldsID="9b990f59f193ac1f49024f0dd5f1b0ec" ns2:_="" ns3:_="">
     <xsd:import namespace="a5de893b-c722-4ec2-8e11-ead4310e3e99"/>
@@ -10021,31 +10803,34 @@
 </ct:contentTypeSchema>
 </file>
 
-<file path=customXml/item2.xml><?xml version="1.0" encoding="utf-8"?>
-<b:Sources xmlns:b="http://schemas.openxmlformats.org/officeDocument/2006/bibliography" xmlns="http://schemas.openxmlformats.org/officeDocument/2006/bibliography" SelectedStyle="\APASixthEditionOfficeOnline.xsl" StyleName="APA" Version="6"/>
+<file path=customXml/itemProps1.xml><?xml version="1.0" encoding="utf-8"?>
+<ds:datastoreItem xmlns:ds="http://schemas.openxmlformats.org/officeDocument/2006/customXml" ds:itemID="{06B2530F-FF4D-4593-AB40-9693D788F9DC}">
+  <ds:schemaRefs>
+    <ds:schemaRef ds:uri="http://schemas.microsoft.com/office/2006/metadata/properties"/>
+    <ds:schemaRef ds:uri="http://schemas.microsoft.com/office/infopath/2007/PartnerControls"/>
+    <ds:schemaRef ds:uri="a5de893b-c722-4ec2-8e11-ead4310e3e99"/>
+    <ds:schemaRef ds:uri="3afcca85-626d-40cf-8493-15e01d150ad7"/>
+  </ds:schemaRefs>
+</ds:datastoreItem>
 </file>
 
-<file path=customXml/item3.xml><?xml version="1.0" encoding="utf-8"?>
-<p:properties xmlns:p="http://schemas.microsoft.com/office/2006/metadata/properties" xmlns:xsi="http://www.w3.org/2001/XMLSchema-instance" xmlns:pc="http://schemas.microsoft.com/office/infopath/2007/PartnerControls">
-  <documentManagement>
-    <lcf76f155ced4ddcb4097134ff3c332f xmlns="a5de893b-c722-4ec2-8e11-ead4310e3e99">
-      <Terms xmlns="http://schemas.microsoft.com/office/infopath/2007/PartnerControls"/>
-    </lcf76f155ced4ddcb4097134ff3c332f>
-    <TaxCatchAll xmlns="3afcca85-626d-40cf-8493-15e01d150ad7" xsi:nil="true"/>
-  </documentManagement>
-</p:properties>
+<file path=customXml/itemProps2.xml><?xml version="1.0" encoding="utf-8"?>
+<ds:datastoreItem xmlns:ds="http://schemas.openxmlformats.org/officeDocument/2006/customXml" ds:itemID="{7D618B48-00E5-41C0-B848-94495A59F1ED}">
+  <ds:schemaRefs>
+    <ds:schemaRef ds:uri="http://schemas.microsoft.com/sharepoint/v3/contenttype/forms"/>
+  </ds:schemaRefs>
+</ds:datastoreItem>
 </file>
 
-<file path=customXml/item4.xml><?xml version="1.0" encoding="utf-8"?>
-<?mso-contentType ?>
-<FormTemplates xmlns="http://schemas.microsoft.com/sharepoint/v3/contenttype/forms">
-  <Display>DocumentLibraryForm</Display>
-  <Edit>DocumentLibraryForm</Edit>
-  <New>DocumentLibraryForm</New>
-</FormTemplates>
+<file path=customXml/itemProps3.xml><?xml version="1.0" encoding="utf-8"?>
+<ds:datastoreItem xmlns:ds="http://schemas.openxmlformats.org/officeDocument/2006/customXml" ds:itemID="{BB774A13-2570-49A5-97E0-B1D29208D7D7}">
+  <ds:schemaRefs>
+    <ds:schemaRef ds:uri="http://schemas.openxmlformats.org/officeDocument/2006/bibliography"/>
+  </ds:schemaRefs>
+</ds:datastoreItem>
 </file>
 
-<file path=customXml/itemProps1.xml><?xml version="1.0" encoding="utf-8"?>
+<file path=customXml/itemProps4.xml><?xml version="1.0" encoding="utf-8"?>
 <ds:datastoreItem xmlns:ds="http://schemas.openxmlformats.org/officeDocument/2006/customXml" ds:itemID="{E036C622-3CCF-402E-A3F2-77C96BBA4DBA}">
   <ds:schemaRefs>
     <ds:schemaRef ds:uri="http://schemas.microsoft.com/office/2006/metadata/contentType"/>
@@ -10062,37 +10847,4 @@
     <ds:schemaRef ds:uri="http://schemas.microsoft.com/internal/obd"/>
   </ds:schemaRefs>
 </ds:datastoreItem>
-</file>
-
-<file path=customXml/itemProps2.xml><?xml version="1.0" encoding="utf-8"?>
-<ds:datastoreItem xmlns:ds="http://schemas.openxmlformats.org/officeDocument/2006/customXml" ds:itemID="{73CF753F-5B6E-4934-9285-C61A57B8793A}">
-  <ds:schemaRefs>
-    <ds:schemaRef ds:uri="http://schemas.openxmlformats.org/officeDocument/2006/bibliography"/>
-  </ds:schemaRefs>
-</ds:datastoreItem>
-</file>
-
-<file path=customXml/itemProps3.xml><?xml version="1.0" encoding="utf-8"?>
-<ds:datastoreItem xmlns:ds="http://schemas.openxmlformats.org/officeDocument/2006/customXml" ds:itemID="{06B2530F-FF4D-4593-AB40-9693D788F9DC}">
-  <ds:schemaRefs>
-    <ds:schemaRef ds:uri="http://schemas.microsoft.com/office/infopath/2007/PartnerControls"/>
-    <ds:schemaRef ds:uri="http://purl.org/dc/terms/"/>
-    <ds:schemaRef ds:uri="http://schemas.microsoft.com/office/2006/documentManagement/types"/>
-    <ds:schemaRef ds:uri="http://purl.org/dc/elements/1.1/"/>
-    <ds:schemaRef ds:uri="3afcca85-626d-40cf-8493-15e01d150ad7"/>
-    <ds:schemaRef ds:uri="http://schemas.openxmlformats.org/package/2006/metadata/core-properties"/>
-    <ds:schemaRef ds:uri="a5de893b-c722-4ec2-8e11-ead4310e3e99"/>
-    <ds:schemaRef ds:uri="http://schemas.microsoft.com/office/2006/metadata/properties"/>
-    <ds:schemaRef ds:uri="http://www.w3.org/XML/1998/namespace"/>
-    <ds:schemaRef ds:uri="http://purl.org/dc/dcmitype/"/>
-  </ds:schemaRefs>
-</ds:datastoreItem>
-</file>
-
-<file path=customXml/itemProps4.xml><?xml version="1.0" encoding="utf-8"?>
-<ds:datastoreItem xmlns:ds="http://schemas.openxmlformats.org/officeDocument/2006/customXml" ds:itemID="{7D618B48-00E5-41C0-B848-94495A59F1ED}">
-  <ds:schemaRefs>
-    <ds:schemaRef ds:uri="http://schemas.microsoft.com/sharepoint/v3/contenttype/forms"/>
-  </ds:schemaRefs>
-</ds:datastoreItem>
 </file>
</xml_diff>